<commit_message>
BME 515 HW 3 Part 1 and 2
</commit_message>
<xml_diff>
--- a/BME515/bme515_hw3/hw3.docx
+++ b/BME515/bme515_hw3/hw3.docx
@@ -75,6 +75,52 @@
       </w:r>
       <w:r>
         <w:t xml:space="preserve">stimulus artifact will likely have decayed due to the distance. </w:t>
+      </w:r>
+      <w:r>
+        <w:rPr>
+          <w:noProof/>
+        </w:rPr>
+        <w:drawing>
+          <wp:inline distT="0" distB="0" distL="0" distR="0" wp14:anchorId="6FC7FF6A" wp14:editId="10F020BE">
+            <wp:extent cx="5943600" cy="4458970"/>
+            <wp:effectExtent l="0" t="0" r="0" b="11430"/>
+            <wp:docPr id="5" name="Picture 5"/>
+            <wp:cNvGraphicFramePr>
+              <a:graphicFrameLocks xmlns:a="http://schemas.openxmlformats.org/drawingml/2006/main" noChangeAspect="1"/>
+            </wp:cNvGraphicFramePr>
+            <a:graphic xmlns:a="http://schemas.openxmlformats.org/drawingml/2006/main">
+              <a:graphicData uri="http://schemas.openxmlformats.org/drawingml/2006/picture">
+                <pic:pic xmlns:pic="http://schemas.openxmlformats.org/drawingml/2006/picture">
+                  <pic:nvPicPr>
+                    <pic:cNvPr id="0" name="bme515_hw3_part1a.png"/>
+                    <pic:cNvPicPr/>
+                  </pic:nvPicPr>
+                  <pic:blipFill>
+                    <a:blip r:embed="rId6">
+                      <a:extLst>
+                        <a:ext uri="{28A0092B-C50C-407E-A947-70E740481C1C}">
+                          <a14:useLocalDpi xmlns:a14="http://schemas.microsoft.com/office/drawing/2010/main" val="0"/>
+                        </a:ext>
+                      </a:extLst>
+                    </a:blip>
+                    <a:stretch>
+                      <a:fillRect/>
+                    </a:stretch>
+                  </pic:blipFill>
+                  <pic:spPr>
+                    <a:xfrm>
+                      <a:off x="0" y="0"/>
+                      <a:ext cx="5943600" cy="4458970"/>
+                    </a:xfrm>
+                    <a:prstGeom prst="rect">
+                      <a:avLst/>
+                    </a:prstGeom>
+                  </pic:spPr>
+                </pic:pic>
+              </a:graphicData>
+            </a:graphic>
+          </wp:inline>
+        </w:drawing>
       </w:r>
     </w:p>
     <w:p>
@@ -549,8 +595,9 @@
         <w:rPr>
           <w:noProof/>
         </w:rPr>
+        <w:lastRenderedPageBreak/>
         <w:drawing>
-          <wp:inline distT="0" distB="0" distL="0" distR="0" wp14:anchorId="76821DC0" wp14:editId="56DA0DAC">
+          <wp:inline distT="0" distB="0" distL="0" distR="0" wp14:anchorId="76821DC0" wp14:editId="59813B26">
             <wp:extent cx="5943600" cy="4458937"/>
             <wp:effectExtent l="0" t="0" r="0" b="12065"/>
             <wp:docPr id="2" name="Picture 2"/>
@@ -565,7 +612,7 @@
                     <pic:cNvPicPr/>
                   </pic:nvPicPr>
                   <pic:blipFill>
-                    <a:blip r:embed="rId6">
+                    <a:blip r:embed="rId7">
                       <a:extLst>
                         <a:ext uri="{28A0092B-C50C-407E-A947-70E740481C1C}">
                           <a14:useLocalDpi xmlns:a14="http://schemas.microsoft.com/office/drawing/2010/main" val="0"/>
@@ -625,11 +672,10 @@
         <w:rPr>
           <w:noProof/>
         </w:rPr>
-        <w:lastRenderedPageBreak/>
         <w:drawing>
-          <wp:inline distT="0" distB="0" distL="0" distR="0" wp14:anchorId="3EE193FF" wp14:editId="45220630">
-            <wp:extent cx="5943600" cy="4458970"/>
-            <wp:effectExtent l="0" t="0" r="0" b="11430"/>
+          <wp:inline distT="0" distB="0" distL="0" distR="0" wp14:anchorId="3EE193FF" wp14:editId="523B70F8">
+            <wp:extent cx="5943600" cy="4458937"/>
+            <wp:effectExtent l="0" t="0" r="0" b="12065"/>
             <wp:docPr id="3" name="Picture 3"/>
             <wp:cNvGraphicFramePr>
               <a:graphicFrameLocks xmlns:a="http://schemas.openxmlformats.org/drawingml/2006/main" noChangeAspect="1"/>
@@ -642,7 +688,7 @@
                     <pic:cNvPicPr/>
                   </pic:nvPicPr>
                   <pic:blipFill>
-                    <a:blip r:embed="rId7">
+                    <a:blip r:embed="rId8">
                       <a:extLst>
                         <a:ext uri="{28A0092B-C50C-407E-A947-70E740481C1C}">
                           <a14:useLocalDpi xmlns:a14="http://schemas.microsoft.com/office/drawing/2010/main" val="0"/>
@@ -656,7 +702,7 @@
                   <pic:spPr>
                     <a:xfrm>
                       <a:off x="0" y="0"/>
-                      <a:ext cx="5943600" cy="4458970"/>
+                      <a:ext cx="5943600" cy="4458937"/>
                     </a:xfrm>
                     <a:prstGeom prst="rect">
                       <a:avLst/>
@@ -986,8 +1032,6 @@
             </w:r>
           </w:p>
         </w:tc>
-        <w:bookmarkStart w:id="0" w:name="_GoBack"/>
-        <w:bookmarkEnd w:id="0"/>
       </w:tr>
       <w:tr>
         <w:trPr>
@@ -1128,7 +1172,7 @@
           <w:noProof/>
         </w:rPr>
         <w:drawing>
-          <wp:inline distT="0" distB="0" distL="0" distR="0" wp14:anchorId="2D45485F" wp14:editId="505110C3">
+          <wp:inline distT="0" distB="0" distL="0" distR="0" wp14:anchorId="2D45485F" wp14:editId="3D777A60">
             <wp:extent cx="5943600" cy="4458937"/>
             <wp:effectExtent l="0" t="0" r="0" b="12065"/>
             <wp:docPr id="1" name="Picture 1"/>
@@ -1143,7 +1187,7 @@
                     <pic:cNvPicPr/>
                   </pic:nvPicPr>
                   <pic:blipFill>
-                    <a:blip r:embed="rId8">
+                    <a:blip r:embed="rId9">
                       <a:extLst>
                         <a:ext uri="{28A0092B-C50C-407E-A947-70E740481C1C}">
                           <a14:useLocalDpi xmlns:a14="http://schemas.microsoft.com/office/drawing/2010/main" val="0"/>
@@ -1214,11 +1258,78 @@
     <w:p>
       <w:pPr>
         <w:pStyle w:val="ListParagraph"/>
+        <w:keepNext/>
         <w:numPr>
           <w:ilvl w:val="1"/>
           <w:numId w:val="1"/>
         </w:numPr>
       </w:pPr>
+      <w:r>
+        <w:rPr>
+          <w:noProof/>
+        </w:rPr>
+        <w:drawing>
+          <wp:inline distT="0" distB="0" distL="0" distR="0" wp14:anchorId="270686FA" wp14:editId="2577D99D">
+            <wp:extent cx="5943600" cy="4458970"/>
+            <wp:effectExtent l="0" t="0" r="0" b="11430"/>
+            <wp:docPr id="4" name="Picture 4"/>
+            <wp:cNvGraphicFramePr>
+              <a:graphicFrameLocks xmlns:a="http://schemas.openxmlformats.org/drawingml/2006/main" noChangeAspect="1"/>
+            </wp:cNvGraphicFramePr>
+            <a:graphic xmlns:a="http://schemas.openxmlformats.org/drawingml/2006/main">
+              <a:graphicData uri="http://schemas.openxmlformats.org/drawingml/2006/picture">
+                <pic:pic xmlns:pic="http://schemas.openxmlformats.org/drawingml/2006/picture">
+                  <pic:nvPicPr>
+                    <pic:cNvPr id="0" name="bme515_hw3_part3A.png"/>
+                    <pic:cNvPicPr/>
+                  </pic:nvPicPr>
+                  <pic:blipFill>
+                    <a:blip r:embed="rId10">
+                      <a:extLst>
+                        <a:ext uri="{28A0092B-C50C-407E-A947-70E740481C1C}">
+                          <a14:useLocalDpi xmlns:a14="http://schemas.microsoft.com/office/drawing/2010/main" val="0"/>
+                        </a:ext>
+                      </a:extLst>
+                    </a:blip>
+                    <a:stretch>
+                      <a:fillRect/>
+                    </a:stretch>
+                  </pic:blipFill>
+                  <pic:spPr>
+                    <a:xfrm>
+                      <a:off x="0" y="0"/>
+                      <a:ext cx="5943600" cy="4458970"/>
+                    </a:xfrm>
+                    <a:prstGeom prst="rect">
+                      <a:avLst/>
+                    </a:prstGeom>
+                  </pic:spPr>
+                </pic:pic>
+              </a:graphicData>
+            </a:graphic>
+          </wp:inline>
+        </w:drawing>
+      </w:r>
+    </w:p>
+    <w:p>
+      <w:pPr>
+        <w:pStyle w:val="Caption"/>
+        <w:jc w:val="center"/>
+      </w:pPr>
+      <w:r>
+        <w:t xml:space="preserve">Figure </w:t>
+      </w:r>
+      <w:fldSimple w:instr=" SEQ Figure \* ARABIC ">
+        <w:r>
+          <w:rPr>
+            <w:noProof/>
+          </w:rPr>
+          <w:t>4</w:t>
+        </w:r>
+      </w:fldSimple>
+      <w:r>
+        <w:t>: Histogram of Axon Diameters</w:t>
+      </w:r>
     </w:p>
     <w:p>
       <w:pPr>
@@ -1241,7 +1352,10 @@
         </w:numPr>
       </w:pPr>
       <w:r>
-        <w:t>A larger diameter fiber has less resistance to current.</w:t>
+        <w:t xml:space="preserve">A larger diameter fiber has </w:t>
+      </w:r>
+      <w:r>
+        <w:t xml:space="preserve">a greater peak positive current and a faster conduction velocity. </w:t>
       </w:r>
     </w:p>
     <w:p>
@@ -1252,6 +1366,9 @@
           <w:numId w:val="1"/>
         </w:numPr>
       </w:pPr>
+      <w:r>
+        <w:t xml:space="preserve">The potential at a recording electrode can be calculated as </w:t>
+      </w:r>
       <m:oMath>
         <m:r>
           <w:rPr>
@@ -1275,17 +1392,88 @@
               </w:rPr>
               <m:t>I</m:t>
             </m:r>
+            <m:r>
+              <w:rPr>
+                <w:rFonts w:ascii="Cambria Math" w:hAnsi="Cambria Math"/>
+              </w:rPr>
+              <m:t>ρ</m:t>
+            </m:r>
           </m:num>
           <m:den>
             <m:r>
               <w:rPr>
                 <w:rFonts w:ascii="Cambria Math" w:hAnsi="Cambria Math"/>
               </w:rPr>
-              <m:t>4πσr</m:t>
+              <m:t>4</m:t>
+            </m:r>
+            <m:r>
+              <w:rPr>
+                <w:rFonts w:ascii="Cambria Math" w:hAnsi="Cambria Math"/>
+              </w:rPr>
+              <m:t>π</m:t>
+            </m:r>
+            <m:r>
+              <w:rPr>
+                <w:rFonts w:ascii="Cambria Math" w:hAnsi="Cambria Math"/>
+              </w:rPr>
+              <m:t>r</m:t>
             </m:r>
           </m:den>
         </m:f>
       </m:oMath>
+      <w:r>
+        <w:t xml:space="preserve"> for potential </w:t>
+      </w:r>
+      <m:oMath>
+        <m:r>
+          <w:rPr>
+            <w:rFonts w:ascii="Cambria Math" w:hAnsi="Cambria Math"/>
+          </w:rPr>
+          <m:t>ϕ</m:t>
+        </m:r>
+      </m:oMath>
+      <w:r>
+        <w:t xml:space="preserve">, membrane current </w:t>
+      </w:r>
+      <m:oMath>
+        <m:r>
+          <w:rPr>
+            <w:rFonts w:ascii="Cambria Math" w:hAnsi="Cambria Math"/>
+          </w:rPr>
+          <m:t>I</m:t>
+        </m:r>
+      </m:oMath>
+      <w:r>
+        <w:t xml:space="preserve">, extracellular resistivity </w:t>
+      </w:r>
+      <m:oMath>
+        <m:r>
+          <w:rPr>
+            <w:rFonts w:ascii="Cambria Math" w:hAnsi="Cambria Math"/>
+          </w:rPr>
+          <m:t>ρ</m:t>
+        </m:r>
+      </m:oMath>
+      <w:r>
+        <w:t xml:space="preserve">, and distance </w:t>
+      </w:r>
+      <m:oMath>
+        <m:r>
+          <w:rPr>
+            <w:rFonts w:ascii="Cambria Math" w:hAnsi="Cambria Math"/>
+          </w:rPr>
+          <m:t xml:space="preserve">r </m:t>
+        </m:r>
+      </m:oMath>
+      <w:r>
+        <w:t>fro</w:t>
+      </w:r>
+      <w:r>
+        <w:t>m recording electrode to node N.</w:t>
+      </w:r>
+      <w:r>
+        <w:t xml:space="preserve"> </w:t>
+      </w:r>
     </w:p>
     <w:p>
       <w:pPr>
@@ -1296,15 +1484,218 @@
         </w:numPr>
       </w:pPr>
       <w:r>
-        <w:t xml:space="preserve">Use equation from b but using r </w:t>
-      </w:r>
-      <w:proofErr w:type="spellStart"/>
-      <w:r>
-        <w:t>wrt</w:t>
-      </w:r>
-      <w:proofErr w:type="spellEnd"/>
-      <w:r>
-        <w:t xml:space="preserve"> left, middle, and right nodes</w:t>
+        <w:t xml:space="preserve">The net recorded voltage in response to </w:t>
+      </w:r>
+      <m:oMath>
+        <m:sSub>
+          <m:sSubPr>
+            <m:ctrlPr>
+              <w:rPr>
+                <w:rFonts w:ascii="Cambria Math" w:hAnsi="Cambria Math"/>
+                <w:i/>
+              </w:rPr>
+            </m:ctrlPr>
+          </m:sSubPr>
+          <m:e>
+            <m:r>
+              <w:rPr>
+                <w:rFonts w:ascii="Cambria Math" w:hAnsi="Cambria Math"/>
+              </w:rPr>
+              <m:t>I</m:t>
+            </m:r>
+          </m:e>
+          <m:sub>
+            <m:r>
+              <w:rPr>
+                <w:rFonts w:ascii="Cambria Math" w:hAnsi="Cambria Math"/>
+              </w:rPr>
+              <m:t>m</m:t>
+            </m:r>
+          </m:sub>
+        </m:sSub>
+        <m:r>
+          <w:rPr>
+            <w:rFonts w:ascii="Cambria Math" w:hAnsi="Cambria Math"/>
+          </w:rPr>
+          <m:t>(t=</m:t>
+        </m:r>
+        <m:sSub>
+          <m:sSubPr>
+            <m:ctrlPr>
+              <w:rPr>
+                <w:rFonts w:ascii="Cambria Math" w:hAnsi="Cambria Math"/>
+                <w:i/>
+              </w:rPr>
+            </m:ctrlPr>
+          </m:sSubPr>
+          <m:e>
+            <m:r>
+              <w:rPr>
+                <w:rFonts w:ascii="Cambria Math" w:hAnsi="Cambria Math"/>
+              </w:rPr>
+              <m:t>t</m:t>
+            </m:r>
+          </m:e>
+          <m:sub>
+            <m:r>
+              <w:rPr>
+                <w:rFonts w:ascii="Cambria Math" w:hAnsi="Cambria Math"/>
+              </w:rPr>
+              <m:t>o</m:t>
+            </m:r>
+          </m:sub>
+        </m:sSub>
+        <m:r>
+          <w:rPr>
+            <w:rFonts w:ascii="Cambria Math" w:hAnsi="Cambria Math"/>
+          </w:rPr>
+          <m:t>)</m:t>
+        </m:r>
+      </m:oMath>
+      <w:r>
+        <w:t xml:space="preserve"> from a given node N and potentials V1, V2, and V3 is </w:t>
+      </w:r>
+      <m:oMath>
+        <m:r>
+          <w:rPr>
+            <w:rFonts w:ascii="Cambria Math" w:hAnsi="Cambria Math"/>
+          </w:rPr>
+          <m:t>V=</m:t>
+        </m:r>
+        <m:sSub>
+          <m:sSubPr>
+            <m:ctrlPr>
+              <w:rPr>
+                <w:rFonts w:ascii="Cambria Math" w:hAnsi="Cambria Math"/>
+                <w:i/>
+              </w:rPr>
+            </m:ctrlPr>
+          </m:sSubPr>
+          <m:e>
+            <m:r>
+              <w:rPr>
+                <w:rFonts w:ascii="Cambria Math" w:hAnsi="Cambria Math"/>
+              </w:rPr>
+              <m:t>V</m:t>
+            </m:r>
+          </m:e>
+          <m:sub>
+            <m:r>
+              <w:rPr>
+                <w:rFonts w:ascii="Cambria Math" w:hAnsi="Cambria Math"/>
+              </w:rPr>
+              <m:t>2</m:t>
+            </m:r>
+          </m:sub>
+        </m:sSub>
+        <m:r>
+          <w:rPr>
+            <w:rFonts w:ascii="Cambria Math" w:hAnsi="Cambria Math"/>
+          </w:rPr>
+          <m:t>+</m:t>
+        </m:r>
+        <m:f>
+          <m:fPr>
+            <m:ctrlPr>
+              <w:rPr>
+                <w:rFonts w:ascii="Cambria Math" w:hAnsi="Cambria Math"/>
+                <w:i/>
+              </w:rPr>
+            </m:ctrlPr>
+          </m:fPr>
+          <m:num>
+            <m:r>
+              <w:rPr>
+                <w:rFonts w:ascii="Cambria Math" w:hAnsi="Cambria Math"/>
+              </w:rPr>
+              <m:t>1</m:t>
+            </m:r>
+          </m:num>
+          <m:den>
+            <m:r>
+              <w:rPr>
+                <w:rFonts w:ascii="Cambria Math" w:hAnsi="Cambria Math"/>
+              </w:rPr>
+              <m:t>2</m:t>
+            </m:r>
+          </m:den>
+        </m:f>
+        <m:r>
+          <w:rPr>
+            <w:rFonts w:ascii="Cambria Math" w:hAnsi="Cambria Math"/>
+          </w:rPr>
+          <m:t>(</m:t>
+        </m:r>
+        <m:sSub>
+          <m:sSubPr>
+            <m:ctrlPr>
+              <w:rPr>
+                <w:rFonts w:ascii="Cambria Math" w:hAnsi="Cambria Math"/>
+                <w:i/>
+              </w:rPr>
+            </m:ctrlPr>
+          </m:sSubPr>
+          <m:e>
+            <m:r>
+              <w:rPr>
+                <w:rFonts w:ascii="Cambria Math" w:hAnsi="Cambria Math"/>
+              </w:rPr>
+              <m:t>V</m:t>
+            </m:r>
+          </m:e>
+          <m:sub>
+            <m:r>
+              <w:rPr>
+                <w:rFonts w:ascii="Cambria Math" w:hAnsi="Cambria Math"/>
+              </w:rPr>
+              <m:t>1</m:t>
+            </m:r>
+          </m:sub>
+        </m:sSub>
+        <m:r>
+          <w:rPr>
+            <w:rFonts w:ascii="Cambria Math" w:hAnsi="Cambria Math"/>
+          </w:rPr>
+          <m:t>+</m:t>
+        </m:r>
+        <m:sSub>
+          <m:sSubPr>
+            <m:ctrlPr>
+              <w:rPr>
+                <w:rFonts w:ascii="Cambria Math" w:hAnsi="Cambria Math"/>
+                <w:i/>
+              </w:rPr>
+            </m:ctrlPr>
+          </m:sSubPr>
+          <m:e>
+            <m:r>
+              <w:rPr>
+                <w:rFonts w:ascii="Cambria Math" w:hAnsi="Cambria Math"/>
+              </w:rPr>
+              <m:t>V</m:t>
+            </m:r>
+          </m:e>
+          <m:sub>
+            <m:r>
+              <w:rPr>
+                <w:rFonts w:ascii="Cambria Math" w:hAnsi="Cambria Math"/>
+              </w:rPr>
+              <m:t>3</m:t>
+            </m:r>
+          </m:sub>
+        </m:sSub>
+        <m:r>
+          <w:rPr>
+            <w:rFonts w:ascii="Cambria Math" w:hAnsi="Cambria Math"/>
+          </w:rPr>
+          <m:t>)</m:t>
+        </m:r>
+      </m:oMath>
+      <w:r>
+        <w:t>.</w:t>
+      </w:r>
+      <w:r>
+        <w:t xml:space="preserve"> </w:t>
       </w:r>
     </w:p>
     <w:p>
@@ -1330,6 +1721,110 @@
         <w:pStyle w:val="ListParagraph"/>
         <w:numPr>
           <w:ilvl w:val="0"/>
+          <w:numId w:val="1"/>
+        </w:numPr>
+      </w:pPr>
+      <w:proofErr w:type="spellStart"/>
+      <w:r>
+        <w:t>Electroneurogram</w:t>
+      </w:r>
+      <w:proofErr w:type="spellEnd"/>
+      <w:r>
+        <w:t xml:space="preserve"> (ENG)</w:t>
+      </w:r>
+    </w:p>
+    <w:p>
+      <w:pPr>
+        <w:pStyle w:val="ListParagraph"/>
+        <w:keepNext/>
+        <w:numPr>
+          <w:ilvl w:val="1"/>
+          <w:numId w:val="1"/>
+        </w:numPr>
+      </w:pPr>
+      <w:r>
+        <w:rPr>
+          <w:noProof/>
+        </w:rPr>
+        <w:drawing>
+          <wp:inline distT="0" distB="0" distL="0" distR="0" wp14:anchorId="0250E7AF" wp14:editId="648AC346">
+            <wp:extent cx="5943600" cy="4458970"/>
+            <wp:effectExtent l="0" t="0" r="0" b="11430"/>
+            <wp:docPr id="6" name="Picture 6"/>
+            <wp:cNvGraphicFramePr>
+              <a:graphicFrameLocks xmlns:a="http://schemas.openxmlformats.org/drawingml/2006/main" noChangeAspect="1"/>
+            </wp:cNvGraphicFramePr>
+            <a:graphic xmlns:a="http://schemas.openxmlformats.org/drawingml/2006/main">
+              <a:graphicData uri="http://schemas.openxmlformats.org/drawingml/2006/picture">
+                <pic:pic xmlns:pic="http://schemas.openxmlformats.org/drawingml/2006/picture">
+                  <pic:nvPicPr>
+                    <pic:cNvPr id="0" name="bme515_hw3_part4a.png"/>
+                    <pic:cNvPicPr/>
+                  </pic:nvPicPr>
+                  <pic:blipFill>
+                    <a:blip r:embed="rId11">
+                      <a:extLst>
+                        <a:ext uri="{28A0092B-C50C-407E-A947-70E740481C1C}">
+                          <a14:useLocalDpi xmlns:a14="http://schemas.microsoft.com/office/drawing/2010/main" val="0"/>
+                        </a:ext>
+                      </a:extLst>
+                    </a:blip>
+                    <a:stretch>
+                      <a:fillRect/>
+                    </a:stretch>
+                  </pic:blipFill>
+                  <pic:spPr>
+                    <a:xfrm>
+                      <a:off x="0" y="0"/>
+                      <a:ext cx="5943600" cy="4458970"/>
+                    </a:xfrm>
+                    <a:prstGeom prst="rect">
+                      <a:avLst/>
+                    </a:prstGeom>
+                  </pic:spPr>
+                </pic:pic>
+              </a:graphicData>
+            </a:graphic>
+          </wp:inline>
+        </w:drawing>
+      </w:r>
+    </w:p>
+    <w:p>
+      <w:pPr>
+        <w:pStyle w:val="Caption"/>
+        <w:jc w:val="center"/>
+      </w:pPr>
+      <w:r>
+        <w:t xml:space="preserve">Figure </w:t>
+      </w:r>
+      <w:fldSimple w:instr=" SEQ Figure \* ARABIC ">
+        <w:r>
+          <w:rPr>
+            <w:noProof/>
+          </w:rPr>
+          <w:t>5</w:t>
+        </w:r>
+      </w:fldSimple>
+      <w:r>
+        <w:t>: Histogram of Firing Frequencies</w:t>
+      </w:r>
+    </w:p>
+    <w:p>
+      <w:pPr>
+        <w:pStyle w:val="ListParagraph"/>
+        <w:numPr>
+          <w:ilvl w:val="1"/>
+          <w:numId w:val="1"/>
+        </w:numPr>
+      </w:pPr>
+      <w:bookmarkStart w:id="0" w:name="_GoBack"/>
+      <w:bookmarkEnd w:id="0"/>
+    </w:p>
+    <w:p>
+      <w:pPr>
+        <w:pStyle w:val="ListParagraph"/>
+        <w:numPr>
+          <w:ilvl w:val="1"/>
           <w:numId w:val="1"/>
         </w:numPr>
       </w:pPr>

</xml_diff>

<commit_message>
updating git with old version of position shifting before starting the new method
</commit_message>
<xml_diff>
--- a/BME515/bme515_hw3/hw3.docx
+++ b/BME515/bme515_hw3/hw3.docx
@@ -96,7 +96,7 @@
                     <pic:cNvPicPr/>
                   </pic:nvPicPr>
                   <pic:blipFill>
-                    <a:blip r:embed="rId6">
+                    <a:blip r:embed="rId8">
                       <a:extLst>
                         <a:ext uri="{28A0092B-C50C-407E-A947-70E740481C1C}">
                           <a14:useLocalDpi xmlns:a14="http://schemas.microsoft.com/office/drawing/2010/main" val="0"/>
@@ -612,7 +612,7 @@
                     <pic:cNvPicPr/>
                   </pic:nvPicPr>
                   <pic:blipFill>
-                    <a:blip r:embed="rId7">
+                    <a:blip r:embed="rId9">
                       <a:extLst>
                         <a:ext uri="{28A0092B-C50C-407E-A947-70E740481C1C}">
                           <a14:useLocalDpi xmlns:a14="http://schemas.microsoft.com/office/drawing/2010/main" val="0"/>
@@ -688,7 +688,7 @@
                     <pic:cNvPicPr/>
                   </pic:nvPicPr>
                   <pic:blipFill>
-                    <a:blip r:embed="rId8">
+                    <a:blip r:embed="rId10">
                       <a:extLst>
                         <a:ext uri="{28A0092B-C50C-407E-A947-70E740481C1C}">
                           <a14:useLocalDpi xmlns:a14="http://schemas.microsoft.com/office/drawing/2010/main" val="0"/>
@@ -1187,7 +1187,7 @@
                     <pic:cNvPicPr/>
                   </pic:nvPicPr>
                   <pic:blipFill>
-                    <a:blip r:embed="rId9">
+                    <a:blip r:embed="rId11">
                       <a:extLst>
                         <a:ext uri="{28A0092B-C50C-407E-A947-70E740481C1C}">
                           <a14:useLocalDpi xmlns:a14="http://schemas.microsoft.com/office/drawing/2010/main" val="0"/>
@@ -1269,9 +1269,9 @@
           <w:noProof/>
         </w:rPr>
         <w:drawing>
-          <wp:inline distT="0" distB="0" distL="0" distR="0" wp14:anchorId="270686FA" wp14:editId="2577D99D">
-            <wp:extent cx="5943600" cy="4458970"/>
-            <wp:effectExtent l="0" t="0" r="0" b="11430"/>
+          <wp:inline distT="0" distB="0" distL="0" distR="0" wp14:anchorId="270686FA" wp14:editId="7018C8CA">
+            <wp:extent cx="5943600" cy="4458937"/>
+            <wp:effectExtent l="0" t="0" r="0" b="12065"/>
             <wp:docPr id="4" name="Picture 4"/>
             <wp:cNvGraphicFramePr>
               <a:graphicFrameLocks xmlns:a="http://schemas.openxmlformats.org/drawingml/2006/main" noChangeAspect="1"/>
@@ -1284,7 +1284,561 @@
                     <pic:cNvPicPr/>
                   </pic:nvPicPr>
                   <pic:blipFill>
-                    <a:blip r:embed="rId10">
+                    <a:blip r:embed="rId12">
+                      <a:extLst>
+                        <a:ext uri="{28A0092B-C50C-407E-A947-70E740481C1C}">
+                          <a14:useLocalDpi xmlns:a14="http://schemas.microsoft.com/office/drawing/2010/main" val="0"/>
+                        </a:ext>
+                      </a:extLst>
+                    </a:blip>
+                    <a:stretch>
+                      <a:fillRect/>
+                    </a:stretch>
+                  </pic:blipFill>
+                  <pic:spPr>
+                    <a:xfrm>
+                      <a:off x="0" y="0"/>
+                      <a:ext cx="5943600" cy="4458937"/>
+                    </a:xfrm>
+                    <a:prstGeom prst="rect">
+                      <a:avLst/>
+                    </a:prstGeom>
+                  </pic:spPr>
+                </pic:pic>
+              </a:graphicData>
+            </a:graphic>
+          </wp:inline>
+        </w:drawing>
+      </w:r>
+      <w:bookmarkStart w:id="0" w:name="_GoBack"/>
+      <w:bookmarkEnd w:id="0"/>
+    </w:p>
+    <w:p>
+      <w:pPr>
+        <w:pStyle w:val="Caption"/>
+        <w:jc w:val="center"/>
+      </w:pPr>
+      <w:r>
+        <w:t xml:space="preserve">Figure </w:t>
+      </w:r>
+      <w:fldSimple w:instr=" SEQ Figure \* ARABIC ">
+        <w:r>
+          <w:rPr>
+            <w:noProof/>
+          </w:rPr>
+          <w:t>4</w:t>
+        </w:r>
+      </w:fldSimple>
+      <w:r>
+        <w:t>: Histogram of Axon Diameters</w:t>
+      </w:r>
+    </w:p>
+    <w:p>
+      <w:r>
+        <w:t xml:space="preserve">Population </w:t>
+      </w:r>
+      <w:r>
+        <w:t>1</w:t>
+      </w:r>
+      <w:r>
+        <w:t xml:space="preserve"> was generated at </w:t>
+      </w:r>
+      <m:oMath>
+        <m:r>
+          <w:rPr>
+            <w:rFonts w:ascii="Cambria Math" w:hAnsi="Cambria Math"/>
+          </w:rPr>
+          <m:t>μ=6.5μm</m:t>
+        </m:r>
+      </m:oMath>
+      <w:r>
+        <w:t xml:space="preserve"> and </w:t>
+      </w:r>
+      <m:oMath>
+        <m:r>
+          <w:rPr>
+            <w:rFonts w:ascii="Cambria Math" w:hAnsi="Cambria Math"/>
+          </w:rPr>
+          <m:t>σ=±0.47 μm</m:t>
+        </m:r>
+        <m:r>
+          <w:rPr>
+            <w:rStyle w:val="FootnoteReference"/>
+            <w:rFonts w:ascii="Cambria Math" w:hAnsi="Cambria Math"/>
+            <w:i/>
+          </w:rPr>
+          <w:footnoteReference w:id="1"/>
+        </m:r>
+      </m:oMath>
+      <w:r>
+        <w:t xml:space="preserve">. </w:t>
+      </w:r>
+      <w:r>
+        <w:t xml:space="preserve">Population 2 was generated at </w:t>
+      </w:r>
+      <m:oMath>
+        <m:r>
+          <w:rPr>
+            <w:rFonts w:ascii="Cambria Math" w:hAnsi="Cambria Math"/>
+          </w:rPr>
+          <m:t>μ=0.80μm</m:t>
+        </m:r>
+      </m:oMath>
+      <w:r>
+        <w:t xml:space="preserve"> and </w:t>
+      </w:r>
+      <m:oMath>
+        <m:r>
+          <w:rPr>
+            <w:rFonts w:ascii="Cambria Math" w:hAnsi="Cambria Math"/>
+          </w:rPr>
+          <m:t>σ=0.09 μm</m:t>
+        </m:r>
+        <m:r>
+          <w:rPr>
+            <w:rStyle w:val="FootnoteReference"/>
+            <w:rFonts w:ascii="Cambria Math" w:hAnsi="Cambria Math"/>
+            <w:i/>
+          </w:rPr>
+          <w:footnoteReference w:id="2"/>
+        </m:r>
+      </m:oMath>
+      <w:r>
+        <w:t>.</w:t>
+      </w:r>
+    </w:p>
+    <w:p>
+      <w:pPr>
+        <w:pStyle w:val="ListParagraph"/>
+        <w:numPr>
+          <w:ilvl w:val="1"/>
+          <w:numId w:val="1"/>
+        </w:numPr>
+      </w:pPr>
+      <w:r>
+        <w:t xml:space="preserve"> </w:t>
+      </w:r>
+    </w:p>
+    <w:p>
+      <w:pPr>
+        <w:pStyle w:val="ListParagraph"/>
+        <w:numPr>
+          <w:ilvl w:val="2"/>
+          <w:numId w:val="1"/>
+        </w:numPr>
+      </w:pPr>
+      <w:r>
+        <w:t xml:space="preserve">A larger diameter fiber has </w:t>
+      </w:r>
+      <w:r>
+        <w:t xml:space="preserve">a greater peak positive current and a faster conduction velocity. </w:t>
+      </w:r>
+    </w:p>
+    <w:p>
+      <w:pPr>
+        <w:pStyle w:val="ListParagraph"/>
+        <w:numPr>
+          <w:ilvl w:val="2"/>
+          <w:numId w:val="1"/>
+        </w:numPr>
+      </w:pPr>
+      <w:r>
+        <w:t xml:space="preserve">The potential at a recording electrode can be calculated as </w:t>
+      </w:r>
+      <m:oMath>
+        <m:r>
+          <w:rPr>
+            <w:rFonts w:ascii="Cambria Math" w:hAnsi="Cambria Math"/>
+          </w:rPr>
+          <m:t xml:space="preserve">ϕ= </m:t>
+        </m:r>
+        <m:f>
+          <m:fPr>
+            <m:ctrlPr>
+              <w:rPr>
+                <w:rFonts w:ascii="Cambria Math" w:hAnsi="Cambria Math"/>
+                <w:i/>
+              </w:rPr>
+            </m:ctrlPr>
+          </m:fPr>
+          <m:num>
+            <m:r>
+              <w:rPr>
+                <w:rFonts w:ascii="Cambria Math" w:hAnsi="Cambria Math"/>
+              </w:rPr>
+              <m:t>I</m:t>
+            </m:r>
+            <m:r>
+              <w:rPr>
+                <w:rFonts w:ascii="Cambria Math" w:hAnsi="Cambria Math"/>
+              </w:rPr>
+              <m:t>ρ</m:t>
+            </m:r>
+          </m:num>
+          <m:den>
+            <m:r>
+              <w:rPr>
+                <w:rFonts w:ascii="Cambria Math" w:hAnsi="Cambria Math"/>
+              </w:rPr>
+              <m:t>4</m:t>
+            </m:r>
+            <m:r>
+              <w:rPr>
+                <w:rFonts w:ascii="Cambria Math" w:hAnsi="Cambria Math"/>
+              </w:rPr>
+              <m:t>π</m:t>
+            </m:r>
+            <m:r>
+              <w:rPr>
+                <w:rFonts w:ascii="Cambria Math" w:hAnsi="Cambria Math"/>
+              </w:rPr>
+              <m:t>r</m:t>
+            </m:r>
+          </m:den>
+        </m:f>
+      </m:oMath>
+      <w:r>
+        <w:t xml:space="preserve"> for potential </w:t>
+      </w:r>
+      <m:oMath>
+        <m:r>
+          <w:rPr>
+            <w:rFonts w:ascii="Cambria Math" w:hAnsi="Cambria Math"/>
+          </w:rPr>
+          <m:t>ϕ</m:t>
+        </m:r>
+      </m:oMath>
+      <w:r>
+        <w:t xml:space="preserve">, membrane current </w:t>
+      </w:r>
+      <m:oMath>
+        <m:r>
+          <w:rPr>
+            <w:rFonts w:ascii="Cambria Math" w:hAnsi="Cambria Math"/>
+          </w:rPr>
+          <m:t>I</m:t>
+        </m:r>
+      </m:oMath>
+      <w:r>
+        <w:t xml:space="preserve">, extracellular resistivity </w:t>
+      </w:r>
+      <m:oMath>
+        <m:r>
+          <w:rPr>
+            <w:rFonts w:ascii="Cambria Math" w:hAnsi="Cambria Math"/>
+          </w:rPr>
+          <m:t>ρ</m:t>
+        </m:r>
+      </m:oMath>
+      <w:r>
+        <w:t xml:space="preserve">, and distance </w:t>
+      </w:r>
+      <m:oMath>
+        <m:r>
+          <w:rPr>
+            <w:rFonts w:ascii="Cambria Math" w:hAnsi="Cambria Math"/>
+          </w:rPr>
+          <m:t xml:space="preserve">r </m:t>
+        </m:r>
+      </m:oMath>
+      <w:r>
+        <w:t>fro</w:t>
+      </w:r>
+      <w:r>
+        <w:t>m recording electrode to node N.</w:t>
+      </w:r>
+      <w:r>
+        <w:t xml:space="preserve"> </w:t>
+      </w:r>
+    </w:p>
+    <w:p>
+      <w:pPr>
+        <w:pStyle w:val="ListParagraph"/>
+        <w:numPr>
+          <w:ilvl w:val="2"/>
+          <w:numId w:val="1"/>
+        </w:numPr>
+      </w:pPr>
+      <w:r>
+        <w:t xml:space="preserve">The net recorded voltage in response to </w:t>
+      </w:r>
+      <m:oMath>
+        <m:sSub>
+          <m:sSubPr>
+            <m:ctrlPr>
+              <w:rPr>
+                <w:rFonts w:ascii="Cambria Math" w:hAnsi="Cambria Math"/>
+                <w:i/>
+              </w:rPr>
+            </m:ctrlPr>
+          </m:sSubPr>
+          <m:e>
+            <m:r>
+              <w:rPr>
+                <w:rFonts w:ascii="Cambria Math" w:hAnsi="Cambria Math"/>
+              </w:rPr>
+              <m:t>I</m:t>
+            </m:r>
+          </m:e>
+          <m:sub>
+            <m:r>
+              <w:rPr>
+                <w:rFonts w:ascii="Cambria Math" w:hAnsi="Cambria Math"/>
+              </w:rPr>
+              <m:t>m</m:t>
+            </m:r>
+          </m:sub>
+        </m:sSub>
+        <m:r>
+          <w:rPr>
+            <w:rFonts w:ascii="Cambria Math" w:hAnsi="Cambria Math"/>
+          </w:rPr>
+          <m:t>(t=</m:t>
+        </m:r>
+        <m:sSub>
+          <m:sSubPr>
+            <m:ctrlPr>
+              <w:rPr>
+                <w:rFonts w:ascii="Cambria Math" w:hAnsi="Cambria Math"/>
+                <w:i/>
+              </w:rPr>
+            </m:ctrlPr>
+          </m:sSubPr>
+          <m:e>
+            <m:r>
+              <w:rPr>
+                <w:rFonts w:ascii="Cambria Math" w:hAnsi="Cambria Math"/>
+              </w:rPr>
+              <m:t>t</m:t>
+            </m:r>
+          </m:e>
+          <m:sub>
+            <m:r>
+              <w:rPr>
+                <w:rFonts w:ascii="Cambria Math" w:hAnsi="Cambria Math"/>
+              </w:rPr>
+              <m:t>o</m:t>
+            </m:r>
+          </m:sub>
+        </m:sSub>
+        <m:r>
+          <w:rPr>
+            <w:rFonts w:ascii="Cambria Math" w:hAnsi="Cambria Math"/>
+          </w:rPr>
+          <m:t>)</m:t>
+        </m:r>
+      </m:oMath>
+      <w:r>
+        <w:t xml:space="preserve"> from a given node N and potentials V1, V2, and V3 is </w:t>
+      </w:r>
+      <m:oMath>
+        <m:r>
+          <w:rPr>
+            <w:rFonts w:ascii="Cambria Math" w:hAnsi="Cambria Math"/>
+          </w:rPr>
+          <m:t>V=</m:t>
+        </m:r>
+        <m:sSub>
+          <m:sSubPr>
+            <m:ctrlPr>
+              <w:rPr>
+                <w:rFonts w:ascii="Cambria Math" w:hAnsi="Cambria Math"/>
+                <w:i/>
+              </w:rPr>
+            </m:ctrlPr>
+          </m:sSubPr>
+          <m:e>
+            <m:r>
+              <w:rPr>
+                <w:rFonts w:ascii="Cambria Math" w:hAnsi="Cambria Math"/>
+              </w:rPr>
+              <m:t>V</m:t>
+            </m:r>
+          </m:e>
+          <m:sub>
+            <m:r>
+              <w:rPr>
+                <w:rFonts w:ascii="Cambria Math" w:hAnsi="Cambria Math"/>
+              </w:rPr>
+              <m:t>2</m:t>
+            </m:r>
+          </m:sub>
+        </m:sSub>
+        <m:r>
+          <w:rPr>
+            <w:rFonts w:ascii="Cambria Math" w:hAnsi="Cambria Math"/>
+          </w:rPr>
+          <m:t>+</m:t>
+        </m:r>
+        <m:f>
+          <m:fPr>
+            <m:ctrlPr>
+              <w:rPr>
+                <w:rFonts w:ascii="Cambria Math" w:hAnsi="Cambria Math"/>
+                <w:i/>
+              </w:rPr>
+            </m:ctrlPr>
+          </m:fPr>
+          <m:num>
+            <m:r>
+              <w:rPr>
+                <w:rFonts w:ascii="Cambria Math" w:hAnsi="Cambria Math"/>
+              </w:rPr>
+              <m:t>1</m:t>
+            </m:r>
+          </m:num>
+          <m:den>
+            <m:r>
+              <w:rPr>
+                <w:rFonts w:ascii="Cambria Math" w:hAnsi="Cambria Math"/>
+              </w:rPr>
+              <m:t>2</m:t>
+            </m:r>
+          </m:den>
+        </m:f>
+        <m:r>
+          <w:rPr>
+            <w:rFonts w:ascii="Cambria Math" w:hAnsi="Cambria Math"/>
+          </w:rPr>
+          <m:t>(</m:t>
+        </m:r>
+        <m:sSub>
+          <m:sSubPr>
+            <m:ctrlPr>
+              <w:rPr>
+                <w:rFonts w:ascii="Cambria Math" w:hAnsi="Cambria Math"/>
+                <w:i/>
+              </w:rPr>
+            </m:ctrlPr>
+          </m:sSubPr>
+          <m:e>
+            <m:r>
+              <w:rPr>
+                <w:rFonts w:ascii="Cambria Math" w:hAnsi="Cambria Math"/>
+              </w:rPr>
+              <m:t>V</m:t>
+            </m:r>
+          </m:e>
+          <m:sub>
+            <m:r>
+              <w:rPr>
+                <w:rFonts w:ascii="Cambria Math" w:hAnsi="Cambria Math"/>
+              </w:rPr>
+              <m:t>1</m:t>
+            </m:r>
+          </m:sub>
+        </m:sSub>
+        <m:r>
+          <w:rPr>
+            <w:rFonts w:ascii="Cambria Math" w:hAnsi="Cambria Math"/>
+          </w:rPr>
+          <m:t>+</m:t>
+        </m:r>
+        <m:sSub>
+          <m:sSubPr>
+            <m:ctrlPr>
+              <w:rPr>
+                <w:rFonts w:ascii="Cambria Math" w:hAnsi="Cambria Math"/>
+                <w:i/>
+              </w:rPr>
+            </m:ctrlPr>
+          </m:sSubPr>
+          <m:e>
+            <m:r>
+              <w:rPr>
+                <w:rFonts w:ascii="Cambria Math" w:hAnsi="Cambria Math"/>
+              </w:rPr>
+              <m:t>V</m:t>
+            </m:r>
+          </m:e>
+          <m:sub>
+            <m:r>
+              <w:rPr>
+                <w:rFonts w:ascii="Cambria Math" w:hAnsi="Cambria Math"/>
+              </w:rPr>
+              <m:t>3</m:t>
+            </m:r>
+          </m:sub>
+        </m:sSub>
+        <m:r>
+          <w:rPr>
+            <w:rFonts w:ascii="Cambria Math" w:hAnsi="Cambria Math"/>
+          </w:rPr>
+          <m:t>)</m:t>
+        </m:r>
+      </m:oMath>
+      <w:r>
+        <w:t>.</w:t>
+      </w:r>
+      <w:r>
+        <w:t xml:space="preserve"> </w:t>
+      </w:r>
+    </w:p>
+    <w:p>
+      <w:pPr>
+        <w:pStyle w:val="ListParagraph"/>
+        <w:numPr>
+          <w:ilvl w:val="2"/>
+          <w:numId w:val="1"/>
+        </w:numPr>
+      </w:pPr>
+    </w:p>
+    <w:p>
+      <w:pPr>
+        <w:pStyle w:val="ListParagraph"/>
+        <w:numPr>
+          <w:ilvl w:val="1"/>
+          <w:numId w:val="1"/>
+        </w:numPr>
+      </w:pPr>
+    </w:p>
+    <w:p>
+      <w:pPr>
+        <w:pStyle w:val="ListParagraph"/>
+        <w:numPr>
+          <w:ilvl w:val="0"/>
+          <w:numId w:val="1"/>
+        </w:numPr>
+      </w:pPr>
+      <w:proofErr w:type="spellStart"/>
+      <w:r>
+        <w:t>Electroneurogram</w:t>
+      </w:r>
+      <w:proofErr w:type="spellEnd"/>
+      <w:r>
+        <w:t xml:space="preserve"> (ENG)</w:t>
+      </w:r>
+    </w:p>
+    <w:p>
+      <w:pPr>
+        <w:pStyle w:val="ListParagraph"/>
+        <w:keepNext/>
+        <w:numPr>
+          <w:ilvl w:val="1"/>
+          <w:numId w:val="1"/>
+        </w:numPr>
+      </w:pPr>
+      <w:r>
+        <w:rPr>
+          <w:noProof/>
+        </w:rPr>
+        <w:drawing>
+          <wp:inline distT="0" distB="0" distL="0" distR="0" wp14:anchorId="0250E7AF" wp14:editId="648AC346">
+            <wp:extent cx="5943600" cy="4458970"/>
+            <wp:effectExtent l="0" t="0" r="0" b="11430"/>
+            <wp:docPr id="6" name="Picture 6"/>
+            <wp:cNvGraphicFramePr>
+              <a:graphicFrameLocks xmlns:a="http://schemas.openxmlformats.org/drawingml/2006/main" noChangeAspect="1"/>
+            </wp:cNvGraphicFramePr>
+            <a:graphic xmlns:a="http://schemas.openxmlformats.org/drawingml/2006/main">
+              <a:graphicData uri="http://schemas.openxmlformats.org/drawingml/2006/picture">
+                <pic:pic xmlns:pic="http://schemas.openxmlformats.org/drawingml/2006/picture">
+                  <pic:nvPicPr>
+                    <pic:cNvPr id="0" name="bme515_hw3_part4a.png"/>
+                    <pic:cNvPicPr/>
+                  </pic:nvPicPr>
+                  <pic:blipFill>
+                    <a:blip r:embed="rId13">
                       <a:extLst>
                         <a:ext uri="{28A0092B-C50C-407E-A947-70E740481C1C}">
                           <a14:useLocalDpi xmlns:a14="http://schemas.microsoft.com/office/drawing/2010/main" val="0"/>
@@ -1324,11 +1878,11 @@
           <w:rPr>
             <w:noProof/>
           </w:rPr>
-          <w:t>4</w:t>
+          <w:t>5</w:t>
         </w:r>
       </w:fldSimple>
       <w:r>
-        <w:t>: Histogram of Axon Diameters</w:t>
+        <w:t>: Histogram of Firing Frequencies</w:t>
       </w:r>
     </w:p>
     <w:p>
@@ -1339,486 +1893,6 @@
           <w:numId w:val="1"/>
         </w:numPr>
       </w:pPr>
-      <w:r>
-        <w:t xml:space="preserve"> </w:t>
-      </w:r>
-    </w:p>
-    <w:p>
-      <w:pPr>
-        <w:pStyle w:val="ListParagraph"/>
-        <w:numPr>
-          <w:ilvl w:val="2"/>
-          <w:numId w:val="1"/>
-        </w:numPr>
-      </w:pPr>
-      <w:r>
-        <w:t xml:space="preserve">A larger diameter fiber has </w:t>
-      </w:r>
-      <w:r>
-        <w:t xml:space="preserve">a greater peak positive current and a faster conduction velocity. </w:t>
-      </w:r>
-    </w:p>
-    <w:p>
-      <w:pPr>
-        <w:pStyle w:val="ListParagraph"/>
-        <w:numPr>
-          <w:ilvl w:val="2"/>
-          <w:numId w:val="1"/>
-        </w:numPr>
-      </w:pPr>
-      <w:r>
-        <w:t xml:space="preserve">The potential at a recording electrode can be calculated as </w:t>
-      </w:r>
-      <m:oMath>
-        <m:r>
-          <w:rPr>
-            <w:rFonts w:ascii="Cambria Math" w:hAnsi="Cambria Math"/>
-          </w:rPr>
-          <m:t xml:space="preserve">ϕ= </m:t>
-        </m:r>
-        <m:f>
-          <m:fPr>
-            <m:ctrlPr>
-              <w:rPr>
-                <w:rFonts w:ascii="Cambria Math" w:hAnsi="Cambria Math"/>
-                <w:i/>
-              </w:rPr>
-            </m:ctrlPr>
-          </m:fPr>
-          <m:num>
-            <m:r>
-              <w:rPr>
-                <w:rFonts w:ascii="Cambria Math" w:hAnsi="Cambria Math"/>
-              </w:rPr>
-              <m:t>I</m:t>
-            </m:r>
-            <m:r>
-              <w:rPr>
-                <w:rFonts w:ascii="Cambria Math" w:hAnsi="Cambria Math"/>
-              </w:rPr>
-              <m:t>ρ</m:t>
-            </m:r>
-          </m:num>
-          <m:den>
-            <m:r>
-              <w:rPr>
-                <w:rFonts w:ascii="Cambria Math" w:hAnsi="Cambria Math"/>
-              </w:rPr>
-              <m:t>4</m:t>
-            </m:r>
-            <m:r>
-              <w:rPr>
-                <w:rFonts w:ascii="Cambria Math" w:hAnsi="Cambria Math"/>
-              </w:rPr>
-              <m:t>π</m:t>
-            </m:r>
-            <m:r>
-              <w:rPr>
-                <w:rFonts w:ascii="Cambria Math" w:hAnsi="Cambria Math"/>
-              </w:rPr>
-              <m:t>r</m:t>
-            </m:r>
-          </m:den>
-        </m:f>
-      </m:oMath>
-      <w:r>
-        <w:t xml:space="preserve"> for potential </w:t>
-      </w:r>
-      <m:oMath>
-        <m:r>
-          <w:rPr>
-            <w:rFonts w:ascii="Cambria Math" w:hAnsi="Cambria Math"/>
-          </w:rPr>
-          <m:t>ϕ</m:t>
-        </m:r>
-      </m:oMath>
-      <w:r>
-        <w:t xml:space="preserve">, membrane current </w:t>
-      </w:r>
-      <m:oMath>
-        <m:r>
-          <w:rPr>
-            <w:rFonts w:ascii="Cambria Math" w:hAnsi="Cambria Math"/>
-          </w:rPr>
-          <m:t>I</m:t>
-        </m:r>
-      </m:oMath>
-      <w:r>
-        <w:t xml:space="preserve">, extracellular resistivity </w:t>
-      </w:r>
-      <m:oMath>
-        <m:r>
-          <w:rPr>
-            <w:rFonts w:ascii="Cambria Math" w:hAnsi="Cambria Math"/>
-          </w:rPr>
-          <m:t>ρ</m:t>
-        </m:r>
-      </m:oMath>
-      <w:r>
-        <w:t xml:space="preserve">, and distance </w:t>
-      </w:r>
-      <m:oMath>
-        <m:r>
-          <w:rPr>
-            <w:rFonts w:ascii="Cambria Math" w:hAnsi="Cambria Math"/>
-          </w:rPr>
-          <m:t xml:space="preserve">r </m:t>
-        </m:r>
-      </m:oMath>
-      <w:r>
-        <w:t>fro</w:t>
-      </w:r>
-      <w:r>
-        <w:t>m recording electrode to node N.</w:t>
-      </w:r>
-      <w:r>
-        <w:t xml:space="preserve"> </w:t>
-      </w:r>
-    </w:p>
-    <w:p>
-      <w:pPr>
-        <w:pStyle w:val="ListParagraph"/>
-        <w:numPr>
-          <w:ilvl w:val="2"/>
-          <w:numId w:val="1"/>
-        </w:numPr>
-      </w:pPr>
-      <w:r>
-        <w:t xml:space="preserve">The net recorded voltage in response to </w:t>
-      </w:r>
-      <m:oMath>
-        <m:sSub>
-          <m:sSubPr>
-            <m:ctrlPr>
-              <w:rPr>
-                <w:rFonts w:ascii="Cambria Math" w:hAnsi="Cambria Math"/>
-                <w:i/>
-              </w:rPr>
-            </m:ctrlPr>
-          </m:sSubPr>
-          <m:e>
-            <m:r>
-              <w:rPr>
-                <w:rFonts w:ascii="Cambria Math" w:hAnsi="Cambria Math"/>
-              </w:rPr>
-              <m:t>I</m:t>
-            </m:r>
-          </m:e>
-          <m:sub>
-            <m:r>
-              <w:rPr>
-                <w:rFonts w:ascii="Cambria Math" w:hAnsi="Cambria Math"/>
-              </w:rPr>
-              <m:t>m</m:t>
-            </m:r>
-          </m:sub>
-        </m:sSub>
-        <m:r>
-          <w:rPr>
-            <w:rFonts w:ascii="Cambria Math" w:hAnsi="Cambria Math"/>
-          </w:rPr>
-          <m:t>(t=</m:t>
-        </m:r>
-        <m:sSub>
-          <m:sSubPr>
-            <m:ctrlPr>
-              <w:rPr>
-                <w:rFonts w:ascii="Cambria Math" w:hAnsi="Cambria Math"/>
-                <w:i/>
-              </w:rPr>
-            </m:ctrlPr>
-          </m:sSubPr>
-          <m:e>
-            <m:r>
-              <w:rPr>
-                <w:rFonts w:ascii="Cambria Math" w:hAnsi="Cambria Math"/>
-              </w:rPr>
-              <m:t>t</m:t>
-            </m:r>
-          </m:e>
-          <m:sub>
-            <m:r>
-              <w:rPr>
-                <w:rFonts w:ascii="Cambria Math" w:hAnsi="Cambria Math"/>
-              </w:rPr>
-              <m:t>o</m:t>
-            </m:r>
-          </m:sub>
-        </m:sSub>
-        <m:r>
-          <w:rPr>
-            <w:rFonts w:ascii="Cambria Math" w:hAnsi="Cambria Math"/>
-          </w:rPr>
-          <m:t>)</m:t>
-        </m:r>
-      </m:oMath>
-      <w:r>
-        <w:t xml:space="preserve"> from a given node N and potentials V1, V2, and V3 is </w:t>
-      </w:r>
-      <m:oMath>
-        <m:r>
-          <w:rPr>
-            <w:rFonts w:ascii="Cambria Math" w:hAnsi="Cambria Math"/>
-          </w:rPr>
-          <m:t>V=</m:t>
-        </m:r>
-        <m:sSub>
-          <m:sSubPr>
-            <m:ctrlPr>
-              <w:rPr>
-                <w:rFonts w:ascii="Cambria Math" w:hAnsi="Cambria Math"/>
-                <w:i/>
-              </w:rPr>
-            </m:ctrlPr>
-          </m:sSubPr>
-          <m:e>
-            <m:r>
-              <w:rPr>
-                <w:rFonts w:ascii="Cambria Math" w:hAnsi="Cambria Math"/>
-              </w:rPr>
-              <m:t>V</m:t>
-            </m:r>
-          </m:e>
-          <m:sub>
-            <m:r>
-              <w:rPr>
-                <w:rFonts w:ascii="Cambria Math" w:hAnsi="Cambria Math"/>
-              </w:rPr>
-              <m:t>2</m:t>
-            </m:r>
-          </m:sub>
-        </m:sSub>
-        <m:r>
-          <w:rPr>
-            <w:rFonts w:ascii="Cambria Math" w:hAnsi="Cambria Math"/>
-          </w:rPr>
-          <m:t>+</m:t>
-        </m:r>
-        <m:f>
-          <m:fPr>
-            <m:ctrlPr>
-              <w:rPr>
-                <w:rFonts w:ascii="Cambria Math" w:hAnsi="Cambria Math"/>
-                <w:i/>
-              </w:rPr>
-            </m:ctrlPr>
-          </m:fPr>
-          <m:num>
-            <m:r>
-              <w:rPr>
-                <w:rFonts w:ascii="Cambria Math" w:hAnsi="Cambria Math"/>
-              </w:rPr>
-              <m:t>1</m:t>
-            </m:r>
-          </m:num>
-          <m:den>
-            <m:r>
-              <w:rPr>
-                <w:rFonts w:ascii="Cambria Math" w:hAnsi="Cambria Math"/>
-              </w:rPr>
-              <m:t>2</m:t>
-            </m:r>
-          </m:den>
-        </m:f>
-        <m:r>
-          <w:rPr>
-            <w:rFonts w:ascii="Cambria Math" w:hAnsi="Cambria Math"/>
-          </w:rPr>
-          <m:t>(</m:t>
-        </m:r>
-        <m:sSub>
-          <m:sSubPr>
-            <m:ctrlPr>
-              <w:rPr>
-                <w:rFonts w:ascii="Cambria Math" w:hAnsi="Cambria Math"/>
-                <w:i/>
-              </w:rPr>
-            </m:ctrlPr>
-          </m:sSubPr>
-          <m:e>
-            <m:r>
-              <w:rPr>
-                <w:rFonts w:ascii="Cambria Math" w:hAnsi="Cambria Math"/>
-              </w:rPr>
-              <m:t>V</m:t>
-            </m:r>
-          </m:e>
-          <m:sub>
-            <m:r>
-              <w:rPr>
-                <w:rFonts w:ascii="Cambria Math" w:hAnsi="Cambria Math"/>
-              </w:rPr>
-              <m:t>1</m:t>
-            </m:r>
-          </m:sub>
-        </m:sSub>
-        <m:r>
-          <w:rPr>
-            <w:rFonts w:ascii="Cambria Math" w:hAnsi="Cambria Math"/>
-          </w:rPr>
-          <m:t>+</m:t>
-        </m:r>
-        <m:sSub>
-          <m:sSubPr>
-            <m:ctrlPr>
-              <w:rPr>
-                <w:rFonts w:ascii="Cambria Math" w:hAnsi="Cambria Math"/>
-                <w:i/>
-              </w:rPr>
-            </m:ctrlPr>
-          </m:sSubPr>
-          <m:e>
-            <m:r>
-              <w:rPr>
-                <w:rFonts w:ascii="Cambria Math" w:hAnsi="Cambria Math"/>
-              </w:rPr>
-              <m:t>V</m:t>
-            </m:r>
-          </m:e>
-          <m:sub>
-            <m:r>
-              <w:rPr>
-                <w:rFonts w:ascii="Cambria Math" w:hAnsi="Cambria Math"/>
-              </w:rPr>
-              <m:t>3</m:t>
-            </m:r>
-          </m:sub>
-        </m:sSub>
-        <m:r>
-          <w:rPr>
-            <w:rFonts w:ascii="Cambria Math" w:hAnsi="Cambria Math"/>
-          </w:rPr>
-          <m:t>)</m:t>
-        </m:r>
-      </m:oMath>
-      <w:r>
-        <w:t>.</w:t>
-      </w:r>
-      <w:r>
-        <w:t xml:space="preserve"> </w:t>
-      </w:r>
-    </w:p>
-    <w:p>
-      <w:pPr>
-        <w:pStyle w:val="ListParagraph"/>
-        <w:numPr>
-          <w:ilvl w:val="2"/>
-          <w:numId w:val="1"/>
-        </w:numPr>
-      </w:pPr>
-    </w:p>
-    <w:p>
-      <w:pPr>
-        <w:pStyle w:val="ListParagraph"/>
-        <w:numPr>
-          <w:ilvl w:val="1"/>
-          <w:numId w:val="1"/>
-        </w:numPr>
-      </w:pPr>
-    </w:p>
-    <w:p>
-      <w:pPr>
-        <w:pStyle w:val="ListParagraph"/>
-        <w:numPr>
-          <w:ilvl w:val="0"/>
-          <w:numId w:val="1"/>
-        </w:numPr>
-      </w:pPr>
-      <w:proofErr w:type="spellStart"/>
-      <w:r>
-        <w:t>Electroneurogram</w:t>
-      </w:r>
-      <w:proofErr w:type="spellEnd"/>
-      <w:r>
-        <w:t xml:space="preserve"> (ENG)</w:t>
-      </w:r>
-    </w:p>
-    <w:p>
-      <w:pPr>
-        <w:pStyle w:val="ListParagraph"/>
-        <w:keepNext/>
-        <w:numPr>
-          <w:ilvl w:val="1"/>
-          <w:numId w:val="1"/>
-        </w:numPr>
-      </w:pPr>
-      <w:r>
-        <w:rPr>
-          <w:noProof/>
-        </w:rPr>
-        <w:drawing>
-          <wp:inline distT="0" distB="0" distL="0" distR="0" wp14:anchorId="0250E7AF" wp14:editId="648AC346">
-            <wp:extent cx="5943600" cy="4458970"/>
-            <wp:effectExtent l="0" t="0" r="0" b="11430"/>
-            <wp:docPr id="6" name="Picture 6"/>
-            <wp:cNvGraphicFramePr>
-              <a:graphicFrameLocks xmlns:a="http://schemas.openxmlformats.org/drawingml/2006/main" noChangeAspect="1"/>
-            </wp:cNvGraphicFramePr>
-            <a:graphic xmlns:a="http://schemas.openxmlformats.org/drawingml/2006/main">
-              <a:graphicData uri="http://schemas.openxmlformats.org/drawingml/2006/picture">
-                <pic:pic xmlns:pic="http://schemas.openxmlformats.org/drawingml/2006/picture">
-                  <pic:nvPicPr>
-                    <pic:cNvPr id="0" name="bme515_hw3_part4a.png"/>
-                    <pic:cNvPicPr/>
-                  </pic:nvPicPr>
-                  <pic:blipFill>
-                    <a:blip r:embed="rId11">
-                      <a:extLst>
-                        <a:ext uri="{28A0092B-C50C-407E-A947-70E740481C1C}">
-                          <a14:useLocalDpi xmlns:a14="http://schemas.microsoft.com/office/drawing/2010/main" val="0"/>
-                        </a:ext>
-                      </a:extLst>
-                    </a:blip>
-                    <a:stretch>
-                      <a:fillRect/>
-                    </a:stretch>
-                  </pic:blipFill>
-                  <pic:spPr>
-                    <a:xfrm>
-                      <a:off x="0" y="0"/>
-                      <a:ext cx="5943600" cy="4458970"/>
-                    </a:xfrm>
-                    <a:prstGeom prst="rect">
-                      <a:avLst/>
-                    </a:prstGeom>
-                  </pic:spPr>
-                </pic:pic>
-              </a:graphicData>
-            </a:graphic>
-          </wp:inline>
-        </w:drawing>
-      </w:r>
-    </w:p>
-    <w:p>
-      <w:pPr>
-        <w:pStyle w:val="Caption"/>
-        <w:jc w:val="center"/>
-      </w:pPr>
-      <w:r>
-        <w:t xml:space="preserve">Figure </w:t>
-      </w:r>
-      <w:fldSimple w:instr=" SEQ Figure \* ARABIC ">
-        <w:r>
-          <w:rPr>
-            <w:noProof/>
-          </w:rPr>
-          <w:t>5</w:t>
-        </w:r>
-      </w:fldSimple>
-      <w:r>
-        <w:t>: Histogram of Firing Frequencies</w:t>
-      </w:r>
-    </w:p>
-    <w:p>
-      <w:pPr>
-        <w:pStyle w:val="ListParagraph"/>
-        <w:numPr>
-          <w:ilvl w:val="1"/>
-          <w:numId w:val="1"/>
-        </w:numPr>
-      </w:pPr>
-      <w:bookmarkStart w:id="0" w:name="_GoBack"/>
-      <w:bookmarkEnd w:id="0"/>
     </w:p>
     <w:p>
       <w:pPr>
@@ -1837,6 +1911,134 @@
     </w:sectPr>
   </w:body>
 </w:document>
+</file>
+
+<file path=word/endnotes.xml><?xml version="1.0" encoding="utf-8"?>
+<w:endnotes xmlns:wpc="http://schemas.microsoft.com/office/word/2010/wordprocessingCanvas" xmlns:mo="http://schemas.microsoft.com/office/mac/office/2008/main" xmlns:mc="http://schemas.openxmlformats.org/markup-compatibility/2006" xmlns:mv="urn:schemas-microsoft-com:mac:vml" xmlns:o="urn:schemas-microsoft-com:office:office" xmlns:r="http://schemas.openxmlformats.org/officeDocument/2006/relationships" xmlns:m="http://schemas.openxmlformats.org/officeDocument/2006/math" xmlns:v="urn:schemas-microsoft-com:vml" xmlns:wp14="http://schemas.microsoft.com/office/word/2010/wordprocessingDrawing" xmlns:wp="http://schemas.openxmlformats.org/drawingml/2006/wordprocessingDrawing" xmlns:w10="urn:schemas-microsoft-com:office:word" xmlns:w="http://schemas.openxmlformats.org/wordprocessingml/2006/main" xmlns:w14="http://schemas.microsoft.com/office/word/2010/wordml" xmlns:wpg="http://schemas.microsoft.com/office/word/2010/wordprocessingGroup" xmlns:wpi="http://schemas.microsoft.com/office/word/2010/wordprocessingInk" xmlns:wne="http://schemas.microsoft.com/office/word/2006/wordml" xmlns:wps="http://schemas.microsoft.com/office/word/2010/wordprocessingShape" mc:Ignorable="w14 wp14">
+  <w:endnote w:type="separator" w:id="-1">
+    <w:p>
+      <w:r>
+        <w:separator/>
+      </w:r>
+    </w:p>
+  </w:endnote>
+  <w:endnote w:type="continuationSeparator" w:id="0">
+    <w:p>
+      <w:r>
+        <w:continuationSeparator/>
+      </w:r>
+    </w:p>
+  </w:endnote>
+</w:endnotes>
+</file>
+
+<file path=word/footnotes.xml><?xml version="1.0" encoding="utf-8"?>
+<w:footnotes xmlns:wpc="http://schemas.microsoft.com/office/word/2010/wordprocessingCanvas" xmlns:mo="http://schemas.microsoft.com/office/mac/office/2008/main" xmlns:mc="http://schemas.openxmlformats.org/markup-compatibility/2006" xmlns:mv="urn:schemas-microsoft-com:mac:vml" xmlns:o="urn:schemas-microsoft-com:office:office" xmlns:r="http://schemas.openxmlformats.org/officeDocument/2006/relationships" xmlns:m="http://schemas.openxmlformats.org/officeDocument/2006/math" xmlns:v="urn:schemas-microsoft-com:vml" xmlns:wp14="http://schemas.microsoft.com/office/word/2010/wordprocessingDrawing" xmlns:wp="http://schemas.openxmlformats.org/drawingml/2006/wordprocessingDrawing" xmlns:w10="urn:schemas-microsoft-com:office:word" xmlns:w="http://schemas.openxmlformats.org/wordprocessingml/2006/main" xmlns:w14="http://schemas.microsoft.com/office/word/2010/wordml" xmlns:wpg="http://schemas.microsoft.com/office/word/2010/wordprocessingGroup" xmlns:wpi="http://schemas.microsoft.com/office/word/2010/wordprocessingInk" xmlns:wne="http://schemas.microsoft.com/office/word/2006/wordml" xmlns:wps="http://schemas.microsoft.com/office/word/2010/wordprocessingShape" mc:Ignorable="w14 wp14">
+  <w:footnote w:type="separator" w:id="-1">
+    <w:p>
+      <w:r>
+        <w:separator/>
+      </w:r>
+    </w:p>
+  </w:footnote>
+  <w:footnote w:type="continuationSeparator" w:id="0">
+    <w:p>
+      <w:r>
+        <w:continuationSeparator/>
+      </w:r>
+    </w:p>
+  </w:footnote>
+  <w:footnote w:id="1">
+    <w:p>
+      <w:pPr>
+        <w:pStyle w:val="FootnoteText"/>
+      </w:pPr>
+      <w:r>
+        <w:rPr>
+          <w:rStyle w:val="FootnoteReference"/>
+        </w:rPr>
+        <w:footnoteRef/>
+      </w:r>
+      <w:r>
+        <w:t xml:space="preserve"> </w:t>
+      </w:r>
+      <w:proofErr w:type="spellStart"/>
+      <w:r>
+        <w:t>Hursh</w:t>
+      </w:r>
+      <w:proofErr w:type="spellEnd"/>
+      <w:r>
+        <w:t>, J. (1939). Conduction Velocity and Diameter of Nerve Fibers. 131-139. Retrieved October 28, 2014, from http://ajplegacy.physiology.org/content/ajplegacy/127/1/131.full.pdf</w:t>
+      </w:r>
+      <w:r>
+        <w:t xml:space="preserve"> </w:t>
+      </w:r>
+    </w:p>
+  </w:footnote>
+  <w:footnote w:id="2">
+    <w:p>
+      <w:pPr>
+        <w:pStyle w:val="FootnoteText"/>
+      </w:pPr>
+      <w:r>
+        <w:rPr>
+          <w:rStyle w:val="FootnoteReference"/>
+        </w:rPr>
+        <w:footnoteRef/>
+      </w:r>
+      <w:r>
+        <w:t xml:space="preserve"> </w:t>
+      </w:r>
+      <w:r>
+        <w:t xml:space="preserve">Sanchez, R., </w:t>
+      </w:r>
+      <w:proofErr w:type="spellStart"/>
+      <w:r>
+        <w:t>Dunkelberger</w:t>
+      </w:r>
+      <w:proofErr w:type="spellEnd"/>
+      <w:r>
+        <w:t>, G., &amp; Quigley, H. (1986). The Number and Diameter Distribution of Axons in the Monkey Optic Nerve. </w:t>
+      </w:r>
+      <w:r>
+        <w:rPr>
+          <w:i/>
+          <w:iCs/>
+        </w:rPr>
+        <w:t xml:space="preserve">Invest. </w:t>
+      </w:r>
+      <w:proofErr w:type="spellStart"/>
+      <w:r>
+        <w:rPr>
+          <w:i/>
+          <w:iCs/>
+        </w:rPr>
+        <w:t>Ophthalmol</w:t>
+      </w:r>
+      <w:proofErr w:type="spellEnd"/>
+      <w:r>
+        <w:rPr>
+          <w:i/>
+          <w:iCs/>
+        </w:rPr>
+        <w:t>. Vis. Sci.,</w:t>
+      </w:r>
+      <w:r>
+        <w:t> </w:t>
+      </w:r>
+      <w:r>
+        <w:rPr>
+          <w:i/>
+          <w:iCs/>
+        </w:rPr>
+        <w:t>27</w:t>
+      </w:r>
+      <w:r>
+        <w:t>(9), 1342-1350. Retrieved from http://www.iovs.org/content/27/9/1342.full.pdf html</w:t>
+      </w:r>
+    </w:p>
+  </w:footnote>
+</w:footnotes>
 </file>
 
 <file path=word/numbering.xml><?xml version="1.0" encoding="utf-8"?>
@@ -2092,7 +2294,6 @@
   <w:style w:type="character" w:default="1" w:styleId="DefaultParagraphFont">
     <w:name w:val="Default Paragraph Font"/>
     <w:uiPriority w:val="1"/>
-    <w:semiHidden/>
     <w:unhideWhenUsed/>
   </w:style>
   <w:style w:type="table" w:default="1" w:styleId="TableNormal">
@@ -2205,6 +2406,42 @@
         <w:right w:w="108" w:type="dxa"/>
       </w:tblCellMar>
     </w:tblPr>
+  </w:style>
+  <w:style w:type="paragraph" w:styleId="FootnoteText">
+    <w:name w:val="footnote text"/>
+    <w:basedOn w:val="Normal"/>
+    <w:link w:val="FootnoteTextChar"/>
+    <w:uiPriority w:val="99"/>
+    <w:unhideWhenUsed/>
+    <w:rsid w:val="00D35F0B"/>
+  </w:style>
+  <w:style w:type="character" w:customStyle="1" w:styleId="FootnoteTextChar">
+    <w:name w:val="Footnote Text Char"/>
+    <w:basedOn w:val="DefaultParagraphFont"/>
+    <w:link w:val="FootnoteText"/>
+    <w:uiPriority w:val="99"/>
+    <w:rsid w:val="00D35F0B"/>
+  </w:style>
+  <w:style w:type="character" w:styleId="FootnoteReference">
+    <w:name w:val="footnote reference"/>
+    <w:basedOn w:val="DefaultParagraphFont"/>
+    <w:uiPriority w:val="99"/>
+    <w:unhideWhenUsed/>
+    <w:rsid w:val="00D35F0B"/>
+    <w:rPr>
+      <w:vertAlign w:val="superscript"/>
+    </w:rPr>
+  </w:style>
+  <w:style w:type="character" w:styleId="Hyperlink">
+    <w:name w:val="Hyperlink"/>
+    <w:basedOn w:val="DefaultParagraphFont"/>
+    <w:uiPriority w:val="99"/>
+    <w:unhideWhenUsed/>
+    <w:rsid w:val="00D35F0B"/>
+    <w:rPr>
+      <w:color w:val="0000FF" w:themeColor="hyperlink"/>
+      <w:u w:val="single"/>
+    </w:rPr>
   </w:style>
 </w:styles>
 </file>
@@ -2368,7 +2605,6 @@
   <w:style w:type="character" w:default="1" w:styleId="DefaultParagraphFont">
     <w:name w:val="Default Paragraph Font"/>
     <w:uiPriority w:val="1"/>
-    <w:semiHidden/>
     <w:unhideWhenUsed/>
   </w:style>
   <w:style w:type="table" w:default="1" w:styleId="TableNormal">
@@ -2481,6 +2717,42 @@
         <w:right w:w="108" w:type="dxa"/>
       </w:tblCellMar>
     </w:tblPr>
+  </w:style>
+  <w:style w:type="paragraph" w:styleId="FootnoteText">
+    <w:name w:val="footnote text"/>
+    <w:basedOn w:val="Normal"/>
+    <w:link w:val="FootnoteTextChar"/>
+    <w:uiPriority w:val="99"/>
+    <w:unhideWhenUsed/>
+    <w:rsid w:val="00D35F0B"/>
+  </w:style>
+  <w:style w:type="character" w:customStyle="1" w:styleId="FootnoteTextChar">
+    <w:name w:val="Footnote Text Char"/>
+    <w:basedOn w:val="DefaultParagraphFont"/>
+    <w:link w:val="FootnoteText"/>
+    <w:uiPriority w:val="99"/>
+    <w:rsid w:val="00D35F0B"/>
+  </w:style>
+  <w:style w:type="character" w:styleId="FootnoteReference">
+    <w:name w:val="footnote reference"/>
+    <w:basedOn w:val="DefaultParagraphFont"/>
+    <w:uiPriority w:val="99"/>
+    <w:unhideWhenUsed/>
+    <w:rsid w:val="00D35F0B"/>
+    <w:rPr>
+      <w:vertAlign w:val="superscript"/>
+    </w:rPr>
+  </w:style>
+  <w:style w:type="character" w:styleId="Hyperlink">
+    <w:name w:val="Hyperlink"/>
+    <w:basedOn w:val="DefaultParagraphFont"/>
+    <w:uiPriority w:val="99"/>
+    <w:unhideWhenUsed/>
+    <w:rsid w:val="00D35F0B"/>
+    <w:rPr>
+      <w:color w:val="0000FF" w:themeColor="hyperlink"/>
+      <w:u w:val="single"/>
+    </w:rPr>
   </w:style>
 </w:styles>
 </file>

</xml_diff>

<commit_message>
Rewrote BME 515 HW 3 Part 3 for speed and storage optimization. May potentially still have methodology/conceptual bugs.
</commit_message>
<xml_diff>
--- a/BME515/bme515_hw3/hw3.docx
+++ b/BME515/bme515_hw3/hw3.docx
@@ -1310,8 +1310,6 @@
           </wp:inline>
         </w:drawing>
       </w:r>
-      <w:bookmarkStart w:id="0" w:name="_GoBack"/>
-      <w:bookmarkEnd w:id="0"/>
     </w:p>
     <w:p>
       <w:pPr>
@@ -1466,13 +1464,7 @@
               <w:rPr>
                 <w:rFonts w:ascii="Cambria Math" w:hAnsi="Cambria Math"/>
               </w:rPr>
-              <m:t>I</m:t>
-            </m:r>
-            <m:r>
-              <w:rPr>
-                <w:rFonts w:ascii="Cambria Math" w:hAnsi="Cambria Math"/>
-              </w:rPr>
-              <m:t>ρ</m:t>
+              <m:t>Iρ</m:t>
             </m:r>
           </m:num>
           <m:den>
@@ -1480,19 +1472,7 @@
               <w:rPr>
                 <w:rFonts w:ascii="Cambria Math" w:hAnsi="Cambria Math"/>
               </w:rPr>
-              <m:t>4</m:t>
-            </m:r>
-            <m:r>
-              <w:rPr>
-                <w:rFonts w:ascii="Cambria Math" w:hAnsi="Cambria Math"/>
-              </w:rPr>
-              <m:t>π</m:t>
-            </m:r>
-            <m:r>
-              <w:rPr>
-                <w:rFonts w:ascii="Cambria Math" w:hAnsi="Cambria Math"/>
-              </w:rPr>
-              <m:t>r</m:t>
+              <m:t>4πr</m:t>
             </m:r>
           </m:den>
         </m:f>
@@ -1773,6 +1753,113 @@
       <w:r>
         <w:t xml:space="preserve"> </w:t>
       </w:r>
+    </w:p>
+    <w:p>
+      <w:pPr>
+        <w:pStyle w:val="ListParagraph"/>
+        <w:numPr>
+          <w:ilvl w:val="2"/>
+          <w:numId w:val="1"/>
+        </w:numPr>
+      </w:pPr>
+    </w:p>
+    <w:p>
+      <w:r>
+        <w:rPr>
+          <w:noProof/>
+        </w:rPr>
+        <w:drawing>
+          <wp:inline distT="0" distB="0" distL="0" distR="0" wp14:anchorId="4CF291E6" wp14:editId="405043E6">
+            <wp:extent cx="5029200" cy="3772975"/>
+            <wp:effectExtent l="0" t="0" r="0" b="12065"/>
+            <wp:docPr id="9" name="Picture 9"/>
+            <wp:cNvGraphicFramePr>
+              <a:graphicFrameLocks xmlns:a="http://schemas.openxmlformats.org/drawingml/2006/main" noChangeAspect="1"/>
+            </wp:cNvGraphicFramePr>
+            <a:graphic xmlns:a="http://schemas.openxmlformats.org/drawingml/2006/main">
+              <a:graphicData uri="http://schemas.openxmlformats.org/drawingml/2006/picture">
+                <pic:pic xmlns:pic="http://schemas.openxmlformats.org/drawingml/2006/picture">
+                  <pic:nvPicPr>
+                    <pic:cNvPr id="0" name="bme515_hw3_part3d_node2.png"/>
+                    <pic:cNvPicPr/>
+                  </pic:nvPicPr>
+                  <pic:blipFill>
+                    <a:blip r:embed="rId13">
+                      <a:extLst>
+                        <a:ext uri="{28A0092B-C50C-407E-A947-70E740481C1C}">
+                          <a14:useLocalDpi xmlns:a14="http://schemas.microsoft.com/office/drawing/2010/main" val="0"/>
+                        </a:ext>
+                      </a:extLst>
+                    </a:blip>
+                    <a:stretch>
+                      <a:fillRect/>
+                    </a:stretch>
+                  </pic:blipFill>
+                  <pic:spPr>
+                    <a:xfrm>
+                      <a:off x="0" y="0"/>
+                      <a:ext cx="5029200" cy="3772975"/>
+                    </a:xfrm>
+                    <a:prstGeom prst="rect">
+                      <a:avLst/>
+                    </a:prstGeom>
+                  </pic:spPr>
+                </pic:pic>
+              </a:graphicData>
+            </a:graphic>
+          </wp:inline>
+        </w:drawing>
+      </w:r>
+    </w:p>
+    <w:p>
+      <w:r>
+        <w:rPr>
+          <w:noProof/>
+        </w:rPr>
+        <w:drawing>
+          <wp:inline distT="0" distB="0" distL="0" distR="0" wp14:anchorId="1D6C3CEE" wp14:editId="08D9C97F">
+            <wp:extent cx="5029200" cy="3772975"/>
+            <wp:effectExtent l="0" t="0" r="0" b="12065"/>
+            <wp:docPr id="10" name="Picture 10"/>
+            <wp:cNvGraphicFramePr>
+              <a:graphicFrameLocks xmlns:a="http://schemas.openxmlformats.org/drawingml/2006/main" noChangeAspect="1"/>
+            </wp:cNvGraphicFramePr>
+            <a:graphic xmlns:a="http://schemas.openxmlformats.org/drawingml/2006/main">
+              <a:graphicData uri="http://schemas.openxmlformats.org/drawingml/2006/picture">
+                <pic:pic xmlns:pic="http://schemas.openxmlformats.org/drawingml/2006/picture">
+                  <pic:nvPicPr>
+                    <pic:cNvPr id="0" name="bme515_hw3_part3d_node50.png"/>
+                    <pic:cNvPicPr/>
+                  </pic:nvPicPr>
+                  <pic:blipFill>
+                    <a:blip r:embed="rId14">
+                      <a:extLst>
+                        <a:ext uri="{28A0092B-C50C-407E-A947-70E740481C1C}">
+                          <a14:useLocalDpi xmlns:a14="http://schemas.microsoft.com/office/drawing/2010/main" val="0"/>
+                        </a:ext>
+                      </a:extLst>
+                    </a:blip>
+                    <a:stretch>
+                      <a:fillRect/>
+                    </a:stretch>
+                  </pic:blipFill>
+                  <pic:spPr>
+                    <a:xfrm>
+                      <a:off x="0" y="0"/>
+                      <a:ext cx="5029200" cy="3772975"/>
+                    </a:xfrm>
+                    <a:prstGeom prst="rect">
+                      <a:avLst/>
+                    </a:prstGeom>
+                  </pic:spPr>
+                </pic:pic>
+              </a:graphicData>
+            </a:graphic>
+          </wp:inline>
+        </w:drawing>
+      </w:r>
+      <w:bookmarkStart w:id="0" w:name="_GoBack"/>
+      <w:bookmarkEnd w:id="0"/>
     </w:p>
     <w:p>
       <w:pPr>
@@ -1838,7 +1925,7 @@
                     <pic:cNvPicPr/>
                   </pic:nvPicPr>
                   <pic:blipFill>
-                    <a:blip r:embed="rId13">
+                    <a:blip r:embed="rId15">
                       <a:extLst>
                         <a:ext uri="{28A0092B-C50C-407E-A947-70E740481C1C}">
                           <a14:useLocalDpi xmlns:a14="http://schemas.microsoft.com/office/drawing/2010/main" val="0"/>
@@ -2294,6 +2381,7 @@
   <w:style w:type="character" w:default="1" w:styleId="DefaultParagraphFont">
     <w:name w:val="Default Paragraph Font"/>
     <w:uiPriority w:val="1"/>
+    <w:semiHidden/>
     <w:unhideWhenUsed/>
   </w:style>
   <w:style w:type="table" w:default="1" w:styleId="TableNormal">
@@ -2605,6 +2693,7 @@
   <w:style w:type="character" w:default="1" w:styleId="DefaultParagraphFont">
     <w:name w:val="Default Paragraph Font"/>
     <w:uiPriority w:val="1"/>
+    <w:semiHidden/>
     <w:unhideWhenUsed/>
   </w:style>
   <w:style w:type="table" w:default="1" w:styleId="TableNormal">

</xml_diff>

<commit_message>
completed ps 3 q 4
</commit_message>
<xml_diff>
--- a/BME515/bme515_hw3/hw3.docx
+++ b/BME515/bme515_hw3/hw3.docx
@@ -571,23 +571,7 @@
         </m:r>
       </m:oMath>
       <w:r>
-        <w:t xml:space="preserve"> and was reco</w:t>
-      </w:r>
-      <w:proofErr w:type="spellStart"/>
-      <w:r>
-        <w:t>rded</w:t>
-      </w:r>
-      <w:proofErr w:type="spellEnd"/>
-      <w:r>
-        <w:t xml:space="preserve"> in NEURON using </w:t>
-      </w:r>
-      <w:proofErr w:type="spellStart"/>
-      <w:r>
-        <w:t>i_membrane</w:t>
-      </w:r>
-      <w:proofErr w:type="spellEnd"/>
-      <w:r>
-        <w:t xml:space="preserve">. </w:t>
+        <w:t xml:space="preserve"> and was recorded in NEURON using i_membrane. </w:t>
       </w:r>
     </w:p>
     <w:p>
@@ -766,19 +750,9 @@
       <w:r>
         <w:t xml:space="preserve">Using the network connection object in NEURON, the target is set to nil or a </w:t>
       </w:r>
-      <w:proofErr w:type="spellStart"/>
-      <w:r>
-        <w:t>NULLObject</w:t>
-      </w:r>
-      <w:proofErr w:type="spellEnd"/>
-      <w:r>
-        <w:t xml:space="preserve"> that inactivates the </w:t>
-      </w:r>
-      <w:proofErr w:type="spellStart"/>
-      <w:r>
-        <w:t>NetCon</w:t>
-      </w:r>
-      <w:proofErr w:type="spellEnd"/>
+      <w:r>
+        <w:t>NULLObject that inactivates the NetCon</w:t>
+      </w:r>
       <w:r>
         <w:t xml:space="preserve"> object. However, this is useful for recording the spike train from an output cell. </w:t>
       </w:r>
@@ -2031,23 +2005,7 @@
         </w:numPr>
       </w:pPr>
       <w:r>
-        <w:t xml:space="preserve">ECAPs were recorded for three different </w:t>
-      </w:r>
-      <w:proofErr w:type="spellStart"/>
-      <w:r>
-        <w:t>interelectrode</w:t>
-      </w:r>
-      <w:proofErr w:type="spellEnd"/>
-      <w:r>
-        <w:t xml:space="preserve"> </w:t>
-      </w:r>
-      <w:proofErr w:type="spellStart"/>
-      <w:r>
-        <w:t>spacings</w:t>
-      </w:r>
-      <w:proofErr w:type="spellEnd"/>
-      <w:r>
-        <w:t xml:space="preserve"> </w:t>
+        <w:t xml:space="preserve">ECAPs were recorded for three different interelectrode spacings </w:t>
       </w:r>
       <m:oMath>
         <m:r>
@@ -2061,31 +2019,7 @@
         <w:t xml:space="preserve"> mm. </w:t>
       </w:r>
       <w:r>
-        <w:t xml:space="preserve">The </w:t>
-      </w:r>
-      <w:proofErr w:type="gramStart"/>
-      <w:r>
-        <w:t>net recorded</w:t>
-      </w:r>
-      <w:proofErr w:type="gramEnd"/>
-      <w:r>
-        <w:t xml:space="preserve"> voltages increase for larger </w:t>
-      </w:r>
-      <w:proofErr w:type="spellStart"/>
-      <w:r>
-        <w:t>interelectrode</w:t>
-      </w:r>
-      <w:proofErr w:type="spellEnd"/>
-      <w:r>
-        <w:t xml:space="preserve"> </w:t>
-      </w:r>
-      <w:proofErr w:type="spellStart"/>
-      <w:r>
-        <w:t>spacings</w:t>
-      </w:r>
-      <w:proofErr w:type="spellEnd"/>
-      <w:r>
-        <w:t xml:space="preserve"> since</w:t>
+        <w:t>The net recorded voltages increase for larger interelectrode spacings since</w:t>
       </w:r>
       <w:r>
         <w:t xml:space="preserve"> </w:t>
@@ -2153,35 +2087,14 @@
           <w:numId w:val="1"/>
         </w:numPr>
       </w:pPr>
-      <w:proofErr w:type="spellStart"/>
-      <w:r>
-        <w:t>Stypulkowski</w:t>
-      </w:r>
-      <w:proofErr w:type="spellEnd"/>
-      <w:r>
-        <w:t xml:space="preserve">, van den </w:t>
-      </w:r>
-      <w:proofErr w:type="spellStart"/>
-      <w:r>
-        <w:t>Honert</w:t>
-      </w:r>
-      <w:proofErr w:type="spellEnd"/>
-      <w:r>
-        <w:t xml:space="preserve"> and colleagues at </w:t>
+      <w:r>
+        <w:t xml:space="preserve">Stypulkowski, van den Honert and colleagues at </w:t>
       </w:r>
       <w:r>
         <w:t>Biosciences Research Laboratory used compound action potentials of the auditory nerve to characterize refractory behavior in the auditory brainstem.</w:t>
       </w:r>
       <w:r>
-        <w:t xml:space="preserve"> Cochlear stimulation is dependent on good nerve survival and the wide variation in nerve survival patterns in implant </w:t>
-      </w:r>
-      <w:proofErr w:type="gramStart"/>
-      <w:r>
-        <w:t>candidates</w:t>
-      </w:r>
-      <w:proofErr w:type="gramEnd"/>
-      <w:r>
-        <w:t xml:space="preserve"> </w:t>
+        <w:t xml:space="preserve"> Cochlear stimulation is dependent on good nerve survival and the wide variation in nerve survival patterns in implant candidates </w:t>
       </w:r>
       <w:r>
         <w:t xml:space="preserve">stresses the </w:t>
@@ -2216,13 +2129,8 @@
           <w:numId w:val="1"/>
         </w:numPr>
       </w:pPr>
-      <w:proofErr w:type="spellStart"/>
-      <w:r>
-        <w:t>Electroneurogram</w:t>
-      </w:r>
-      <w:proofErr w:type="spellEnd"/>
-      <w:r>
-        <w:t xml:space="preserve"> (ENG)</w:t>
+      <w:r>
+        <w:t>Electroneurogram (ENG)</w:t>
       </w:r>
     </w:p>
     <w:p>
@@ -2309,6 +2217,88 @@
           <w:numId w:val="1"/>
         </w:numPr>
       </w:pPr>
+      <w:r>
+        <w:t xml:space="preserve">The electroneurogram coding algorithm was separated into an initialization and execution portion. </w:t>
+      </w:r>
+      <w:r>
+        <w:t xml:space="preserve">In the initialization portion, a uniform distribution of frequencies between </w:t>
+      </w:r>
+      <w:r>
+        <w:t>10-20 Hz,</w:t>
+      </w:r>
+      <w:r>
+        <w:t xml:space="preserve"> the curve-fitting parameters for the peak positive current and conduction velocity</w:t>
+      </w:r>
+      <w:r>
+        <w:t>, and electrode and time parameters</w:t>
+      </w:r>
+      <w:r>
+        <w:t xml:space="preserve"> were calculated</w:t>
+      </w:r>
+      <w:r>
+        <w:t xml:space="preserve"> or created</w:t>
+      </w:r>
+      <w:r>
+        <w:t xml:space="preserve">. </w:t>
+      </w:r>
+      <w:r>
+        <w:t xml:space="preserve">In the execution portion, </w:t>
+      </w:r>
+      <w:r>
+        <w:t>a fiber diameter and firing frequency was sele</w:t>
+      </w:r>
+      <w:r>
+        <w:t xml:space="preserve">cted based on the current axon. </w:t>
+      </w:r>
+      <w:r>
+        <w:t xml:space="preserve">The data with the closest fiber diameter was scaled and timeshifted based on the fitted conduction velocity and peak positive current. </w:t>
+      </w:r>
+      <w:r>
+        <w:t xml:space="preserve">The action potential portion of </w:t>
+      </w:r>
+      <m:oMath>
+        <m:sSub>
+          <m:sSubPr>
+            <m:ctrlPr>
+              <w:rPr>
+                <w:rFonts w:ascii="Cambria Math" w:hAnsi="Cambria Math"/>
+                <w:i/>
+              </w:rPr>
+            </m:ctrlPr>
+          </m:sSubPr>
+          <m:e>
+            <m:r>
+              <w:rPr>
+                <w:rFonts w:ascii="Cambria Math" w:hAnsi="Cambria Math"/>
+              </w:rPr>
+              <m:t>I</m:t>
+            </m:r>
+          </m:e>
+          <m:sub>
+            <m:r>
+              <w:rPr>
+                <w:rFonts w:ascii="Cambria Math" w:hAnsi="Cambria Math"/>
+              </w:rPr>
+              <m:t>m</m:t>
+            </m:r>
+          </m:sub>
+        </m:sSub>
+        <m:r>
+          <w:rPr>
+            <w:rFonts w:ascii="Cambria Math" w:hAnsi="Cambria Math"/>
+          </w:rPr>
+          <m:t>(t)</m:t>
+        </m:r>
+      </m:oMath>
+      <w:r>
+        <w:t xml:space="preserve"> was selected and “pasted” in several times into the </w:t>
+      </w:r>
+      <w:r>
+        <w:t xml:space="preserve">array of transmembrane potentials at all </w:t>
+      </w:r>
+      <w:r>
+        <w:t xml:space="preserve">nodes for all time to create the effect of frequency firing. </w:t>
+      </w:r>
       <w:bookmarkStart w:id="0" w:name="_GoBack"/>
       <w:bookmarkEnd w:id="0"/>
     </w:p>
@@ -2321,6 +2311,116 @@
         </w:numPr>
       </w:pPr>
     </w:p>
+    <w:p>
+      <w:r>
+        <w:rPr>
+          <w:noProof/>
+        </w:rPr>
+        <w:drawing>
+          <wp:inline distT="0" distB="0" distL="0" distR="0" wp14:anchorId="6BFFA497" wp14:editId="413F096B">
+            <wp:extent cx="5943600" cy="4457700"/>
+            <wp:effectExtent l="0" t="0" r="0" b="12700"/>
+            <wp:docPr id="17" name="Picture 17" descr="Macintosh HD:Users:blhuynh:Git:Duke:BME515:bme515_hw3:bme515_hw3_part4_2.png"/>
+            <wp:cNvGraphicFramePr>
+              <a:graphicFrameLocks xmlns:a="http://schemas.openxmlformats.org/drawingml/2006/main" noChangeAspect="1"/>
+            </wp:cNvGraphicFramePr>
+            <a:graphic xmlns:a="http://schemas.openxmlformats.org/drawingml/2006/main">
+              <a:graphicData uri="http://schemas.openxmlformats.org/drawingml/2006/picture">
+                <pic:pic xmlns:pic="http://schemas.openxmlformats.org/drawingml/2006/picture">
+                  <pic:nvPicPr>
+                    <pic:cNvPr id="0" name="Picture 10" descr="Macintosh HD:Users:blhuynh:Git:Duke:BME515:bme515_hw3:bme515_hw3_part4_2.png"/>
+                    <pic:cNvPicPr>
+                      <a:picLocks noChangeAspect="1" noChangeArrowheads="1"/>
+                    </pic:cNvPicPr>
+                  </pic:nvPicPr>
+                  <pic:blipFill>
+                    <a:blip r:embed="rId16">
+                      <a:extLst>
+                        <a:ext uri="{28A0092B-C50C-407E-A947-70E740481C1C}">
+                          <a14:useLocalDpi xmlns:a14="http://schemas.microsoft.com/office/drawing/2010/main" val="0"/>
+                        </a:ext>
+                      </a:extLst>
+                    </a:blip>
+                    <a:srcRect/>
+                    <a:stretch>
+                      <a:fillRect/>
+                    </a:stretch>
+                  </pic:blipFill>
+                  <pic:spPr bwMode="auto">
+                    <a:xfrm>
+                      <a:off x="0" y="0"/>
+                      <a:ext cx="5943600" cy="4457700"/>
+                    </a:xfrm>
+                    <a:prstGeom prst="rect">
+                      <a:avLst/>
+                    </a:prstGeom>
+                    <a:noFill/>
+                    <a:ln>
+                      <a:noFill/>
+                    </a:ln>
+                  </pic:spPr>
+                </pic:pic>
+              </a:graphicData>
+            </a:graphic>
+          </wp:inline>
+        </w:drawing>
+      </w:r>
+      <w:r>
+        <w:rPr>
+          <w:noProof/>
+        </w:rPr>
+        <w:drawing>
+          <wp:inline distT="0" distB="0" distL="0" distR="0" wp14:anchorId="48095757" wp14:editId="11B66A78">
+            <wp:extent cx="5943600" cy="4457700"/>
+            <wp:effectExtent l="0" t="0" r="0" b="12700"/>
+            <wp:docPr id="16" name="Picture 16" descr="Macintosh HD:Users:blhuynh:Git:Duke:BME515:bme515_hw3:bme515_hw3_part4_1.png"/>
+            <wp:cNvGraphicFramePr>
+              <a:graphicFrameLocks xmlns:a="http://schemas.openxmlformats.org/drawingml/2006/main" noChangeAspect="1"/>
+            </wp:cNvGraphicFramePr>
+            <a:graphic xmlns:a="http://schemas.openxmlformats.org/drawingml/2006/main">
+              <a:graphicData uri="http://schemas.openxmlformats.org/drawingml/2006/picture">
+                <pic:pic xmlns:pic="http://schemas.openxmlformats.org/drawingml/2006/picture">
+                  <pic:nvPicPr>
+                    <pic:cNvPr id="0" name="Picture 9" descr="Macintosh HD:Users:blhuynh:Git:Duke:BME515:bme515_hw3:bme515_hw3_part4_1.png"/>
+                    <pic:cNvPicPr>
+                      <a:picLocks noChangeAspect="1" noChangeArrowheads="1"/>
+                    </pic:cNvPicPr>
+                  </pic:nvPicPr>
+                  <pic:blipFill>
+                    <a:blip r:embed="rId17">
+                      <a:extLst>
+                        <a:ext uri="{28A0092B-C50C-407E-A947-70E740481C1C}">
+                          <a14:useLocalDpi xmlns:a14="http://schemas.microsoft.com/office/drawing/2010/main" val="0"/>
+                        </a:ext>
+                      </a:extLst>
+                    </a:blip>
+                    <a:srcRect/>
+                    <a:stretch>
+                      <a:fillRect/>
+                    </a:stretch>
+                  </pic:blipFill>
+                  <pic:spPr bwMode="auto">
+                    <a:xfrm>
+                      <a:off x="0" y="0"/>
+                      <a:ext cx="5943600" cy="4457700"/>
+                    </a:xfrm>
+                    <a:prstGeom prst="rect">
+                      <a:avLst/>
+                    </a:prstGeom>
+                    <a:noFill/>
+                    <a:ln>
+                      <a:noFill/>
+                    </a:ln>
+                  </pic:spPr>
+                </pic:pic>
+              </a:graphicData>
+            </a:graphic>
+          </wp:inline>
+        </w:drawing>
+      </w:r>
+    </w:p>
+    <w:p/>
+    <w:p/>
     <w:sectPr>
       <w:pgSz w:w="12240" w:h="15840"/>
       <w:pgMar w:top="1440" w:right="1440" w:bottom="1440" w:left="1440" w:header="720" w:footer="720" w:gutter="0"/>
@@ -2380,13 +2480,8 @@
       <w:r>
         <w:t xml:space="preserve"> </w:t>
       </w:r>
-      <w:proofErr w:type="spellStart"/>
-      <w:r>
-        <w:t>Hursh</w:t>
-      </w:r>
-      <w:proofErr w:type="spellEnd"/>
-      <w:r>
-        <w:t>, J. (1939). Conduction Velocity and Diameter of Nerve Fibers. 131-139. Retrieved October 28, 2014, from http://ajplegacy.physiology.org/content/ajplegacy/127/1/131.full.pdf</w:t>
+      <w:r>
+        <w:t>Hursh, J. (1939). Conduction Velocity and Diameter of Nerve Fibers. 131-139. Retrieved October 28, 2014, from http://ajplegacy.physiology.org/content/ajplegacy/127/1/131.full.pdf</w:t>
       </w:r>
       <w:r>
         <w:t xml:space="preserve"> </w:t>
@@ -2407,21 +2502,8 @@
       <w:r>
         <w:t xml:space="preserve"> </w:t>
       </w:r>
-      <w:proofErr w:type="spellStart"/>
-      <w:r>
-        <w:t>Cragg</w:t>
-      </w:r>
-      <w:proofErr w:type="spellEnd"/>
-      <w:r>
-        <w:t xml:space="preserve">, B., &amp; Thomas, P. (1963). </w:t>
-      </w:r>
-      <w:proofErr w:type="gramStart"/>
-      <w:r>
-        <w:t>The Conduction Velocity of Regenerated Peripheral Nerve Fibers.</w:t>
-      </w:r>
-      <w:proofErr w:type="gramEnd"/>
-      <w:r>
-        <w:t> </w:t>
+      <w:r>
+        <w:t>Cragg, B., &amp; Thomas, P. (1963). The Conduction Velocity of Regenerated Peripheral Nerve Fibers. </w:t>
       </w:r>
       <w:r>
         <w:rPr>
@@ -2468,29 +2550,8 @@
       <w:r>
         <w:t xml:space="preserve"> </w:t>
       </w:r>
-      <w:proofErr w:type="spellStart"/>
-      <w:r>
-        <w:t>Stypulkowski</w:t>
-      </w:r>
-      <w:proofErr w:type="spellEnd"/>
-      <w:r>
-        <w:t xml:space="preserve">, P., &amp; Van den </w:t>
-      </w:r>
-      <w:proofErr w:type="spellStart"/>
-      <w:r>
-        <w:t>Honert</w:t>
-      </w:r>
-      <w:proofErr w:type="spellEnd"/>
-      <w:r>
-        <w:t xml:space="preserve">, C. (1984). </w:t>
-      </w:r>
-      <w:proofErr w:type="gramStart"/>
-      <w:r>
-        <w:t>Physiological properties of the electrically stimulated auditory nerve.</w:t>
-      </w:r>
-      <w:proofErr w:type="gramEnd"/>
-      <w:r>
-        <w:t xml:space="preserve"> I. Compound action potential recordings. </w:t>
+      <w:r>
+        <w:t>Stypulkowski, P., &amp; Van den Honert, C. (1984). Physiological properties of the electrically stimulated auditory nerve. I. Compound action potential recordings. </w:t>
       </w:r>
       <w:r>
         <w:rPr>

</xml_diff>

<commit_message>
Submitted version of HW 3
</commit_message>
<xml_diff>
--- a/BME515/bme515_hw3/hw3.docx
+++ b/BME515/bme515_hw3/hw3.docx
@@ -571,7 +571,23 @@
         </m:r>
       </m:oMath>
       <w:r>
-        <w:t xml:space="preserve"> and was recorded in NEURON using i_membrane. </w:t>
+        <w:t xml:space="preserve"> and was reco</w:t>
+      </w:r>
+      <w:proofErr w:type="spellStart"/>
+      <w:r>
+        <w:t>rded</w:t>
+      </w:r>
+      <w:proofErr w:type="spellEnd"/>
+      <w:r>
+        <w:t xml:space="preserve"> in NEURON using </w:t>
+      </w:r>
+      <w:proofErr w:type="spellStart"/>
+      <w:r>
+        <w:t>i_membrane</w:t>
+      </w:r>
+      <w:proofErr w:type="spellEnd"/>
+      <w:r>
+        <w:t xml:space="preserve">. </w:t>
       </w:r>
     </w:p>
     <w:p>
@@ -750,9 +766,19 @@
       <w:r>
         <w:t xml:space="preserve">Using the network connection object in NEURON, the target is set to nil or a </w:t>
       </w:r>
-      <w:r>
-        <w:t>NULLObject that inactivates the NetCon</w:t>
-      </w:r>
+      <w:proofErr w:type="spellStart"/>
+      <w:r>
+        <w:t>NULLObject</w:t>
+      </w:r>
+      <w:proofErr w:type="spellEnd"/>
+      <w:r>
+        <w:t xml:space="preserve"> that inactivates the </w:t>
+      </w:r>
+      <w:proofErr w:type="spellStart"/>
+      <w:r>
+        <w:t>NetCon</w:t>
+      </w:r>
+      <w:proofErr w:type="spellEnd"/>
       <w:r>
         <w:t xml:space="preserve"> object. However, this is useful for recording the spike train from an output cell. </w:t>
       </w:r>
@@ -2005,7 +2031,23 @@
         </w:numPr>
       </w:pPr>
       <w:r>
-        <w:t xml:space="preserve">ECAPs were recorded for three different interelectrode spacings </w:t>
+        <w:t xml:space="preserve">ECAPs were recorded for three different </w:t>
+      </w:r>
+      <w:proofErr w:type="spellStart"/>
+      <w:r>
+        <w:t>interelectrode</w:t>
+      </w:r>
+      <w:proofErr w:type="spellEnd"/>
+      <w:r>
+        <w:t xml:space="preserve"> </w:t>
+      </w:r>
+      <w:proofErr w:type="spellStart"/>
+      <w:r>
+        <w:t>spacings</w:t>
+      </w:r>
+      <w:proofErr w:type="spellEnd"/>
+      <w:r>
+        <w:t xml:space="preserve"> </w:t>
       </w:r>
       <m:oMath>
         <m:r>
@@ -2019,7 +2061,31 @@
         <w:t xml:space="preserve"> mm. </w:t>
       </w:r>
       <w:r>
-        <w:t>The net recorded voltages increase for larger interelectrode spacings since</w:t>
+        <w:t xml:space="preserve">The </w:t>
+      </w:r>
+      <w:proofErr w:type="gramStart"/>
+      <w:r>
+        <w:t>net recorded</w:t>
+      </w:r>
+      <w:proofErr w:type="gramEnd"/>
+      <w:r>
+        <w:t xml:space="preserve"> voltages increase for larger </w:t>
+      </w:r>
+      <w:proofErr w:type="spellStart"/>
+      <w:r>
+        <w:t>interelectrode</w:t>
+      </w:r>
+      <w:proofErr w:type="spellEnd"/>
+      <w:r>
+        <w:t xml:space="preserve"> </w:t>
+      </w:r>
+      <w:proofErr w:type="spellStart"/>
+      <w:r>
+        <w:t>spacings</w:t>
+      </w:r>
+      <w:proofErr w:type="spellEnd"/>
+      <w:r>
+        <w:t xml:space="preserve"> since</w:t>
       </w:r>
       <w:r>
         <w:t xml:space="preserve"> </w:t>
@@ -2087,14 +2153,35 @@
           <w:numId w:val="1"/>
         </w:numPr>
       </w:pPr>
-      <w:r>
-        <w:t xml:space="preserve">Stypulkowski, van den Honert and colleagues at </w:t>
+      <w:proofErr w:type="spellStart"/>
+      <w:r>
+        <w:t>Stypulkowski</w:t>
+      </w:r>
+      <w:proofErr w:type="spellEnd"/>
+      <w:r>
+        <w:t xml:space="preserve">, van den </w:t>
+      </w:r>
+      <w:proofErr w:type="spellStart"/>
+      <w:r>
+        <w:t>Honert</w:t>
+      </w:r>
+      <w:proofErr w:type="spellEnd"/>
+      <w:r>
+        <w:t xml:space="preserve"> and colleagues at </w:t>
       </w:r>
       <w:r>
         <w:t>Biosciences Research Laboratory used compound action potentials of the auditory nerve to characterize refractory behavior in the auditory brainstem.</w:t>
       </w:r>
       <w:r>
-        <w:t xml:space="preserve"> Cochlear stimulation is dependent on good nerve survival and the wide variation in nerve survival patterns in implant candidates </w:t>
+        <w:t xml:space="preserve"> Cochlear stimulation is dependent on good nerve survival and the wide variation in nerve survival patterns in implant </w:t>
+      </w:r>
+      <w:proofErr w:type="gramStart"/>
+      <w:r>
+        <w:t>candidates</w:t>
+      </w:r>
+      <w:proofErr w:type="gramEnd"/>
+      <w:r>
+        <w:t xml:space="preserve"> </w:t>
       </w:r>
       <w:r>
         <w:t xml:space="preserve">stresses the </w:t>
@@ -2129,8 +2216,13 @@
           <w:numId w:val="1"/>
         </w:numPr>
       </w:pPr>
-      <w:r>
-        <w:t>Electroneurogram (ENG)</w:t>
+      <w:proofErr w:type="spellStart"/>
+      <w:r>
+        <w:t>Electroneurogram</w:t>
+      </w:r>
+      <w:proofErr w:type="spellEnd"/>
+      <w:r>
+        <w:t xml:space="preserve"> (ENG)</w:t>
       </w:r>
     </w:p>
     <w:p>
@@ -2218,7 +2310,20 @@
         </w:numPr>
       </w:pPr>
       <w:r>
-        <w:t xml:space="preserve">The electroneurogram coding algorithm was separated into an initialization and execution portion. </w:t>
+        <w:t xml:space="preserve">The </w:t>
+      </w:r>
+      <w:proofErr w:type="spellStart"/>
+      <w:proofErr w:type="gramStart"/>
+      <w:r>
+        <w:t>electroneurogram</w:t>
+      </w:r>
+      <w:proofErr w:type="spellEnd"/>
+      <w:r>
+        <w:t xml:space="preserve"> coding</w:t>
+      </w:r>
+      <w:proofErr w:type="gramEnd"/>
+      <w:r>
+        <w:t xml:space="preserve"> algorithm was separated into an initialization and execution portion. </w:t>
       </w:r>
       <w:r>
         <w:t xml:space="preserve">In the initialization portion, a uniform distribution of frequencies between </w:t>
@@ -2251,7 +2356,15 @@
         <w:t xml:space="preserve">cted based on the current axon. </w:t>
       </w:r>
       <w:r>
-        <w:t xml:space="preserve">The data with the closest fiber diameter was scaled and timeshifted based on the fitted conduction velocity and peak positive current. </w:t>
+        <w:t xml:space="preserve">The data with the closest fiber diameter was scaled and </w:t>
+      </w:r>
+      <w:proofErr w:type="spellStart"/>
+      <w:r>
+        <w:t>timeshifted</w:t>
+      </w:r>
+      <w:proofErr w:type="spellEnd"/>
+      <w:r>
+        <w:t xml:space="preserve"> based on the fitted conduction velocity and peak positive current. </w:t>
       </w:r>
       <w:r>
         <w:t xml:space="preserve">The action potential portion of </w:t>
@@ -2299,8 +2412,6 @@
       <w:r>
         <w:t xml:space="preserve">nodes for all time to create the effect of frequency firing. </w:t>
       </w:r>
-      <w:bookmarkStart w:id="0" w:name="_GoBack"/>
-      <w:bookmarkEnd w:id="0"/>
     </w:p>
     <w:p>
       <w:pPr>
@@ -2317,10 +2428,10 @@
           <w:noProof/>
         </w:rPr>
         <w:drawing>
-          <wp:inline distT="0" distB="0" distL="0" distR="0" wp14:anchorId="6BFFA497" wp14:editId="413F096B">
+          <wp:inline distT="0" distB="0" distL="0" distR="0" wp14:anchorId="2952767A" wp14:editId="444CE857">
             <wp:extent cx="5943600" cy="4457700"/>
             <wp:effectExtent l="0" t="0" r="0" b="12700"/>
-            <wp:docPr id="17" name="Picture 17" descr="Macintosh HD:Users:blhuynh:Git:Duke:BME515:bme515_hw3:bme515_hw3_part4_2.png"/>
+            <wp:docPr id="18" name="Picture 18" descr="Macintosh HD:Users:blhuynh:Git:Duke:BME515:bme515_hw3:bme515_hw3_part4.png"/>
             <wp:cNvGraphicFramePr>
               <a:graphicFrameLocks xmlns:a="http://schemas.openxmlformats.org/drawingml/2006/main" noChangeAspect="1"/>
             </wp:cNvGraphicFramePr>
@@ -2328,7 +2439,7 @@
               <a:graphicData uri="http://schemas.openxmlformats.org/drawingml/2006/picture">
                 <pic:pic xmlns:pic="http://schemas.openxmlformats.org/drawingml/2006/picture">
                   <pic:nvPicPr>
-                    <pic:cNvPr id="0" name="Picture 10" descr="Macintosh HD:Users:blhuynh:Git:Duke:BME515:bme515_hw3:bme515_hw3_part4_2.png"/>
+                    <pic:cNvPr id="0" name="Picture 11" descr="Macintosh HD:Users:blhuynh:Git:Duke:BME515:bme515_hw3:bme515_hw3_part4.png"/>
                     <pic:cNvPicPr>
                       <a:picLocks noChangeAspect="1" noChangeArrowheads="1"/>
                     </pic:cNvPicPr>
@@ -2365,59 +2476,8 @@
           </wp:inline>
         </w:drawing>
       </w:r>
-      <w:r>
-        <w:rPr>
-          <w:noProof/>
-        </w:rPr>
-        <w:drawing>
-          <wp:inline distT="0" distB="0" distL="0" distR="0" wp14:anchorId="48095757" wp14:editId="11B66A78">
-            <wp:extent cx="5943600" cy="4457700"/>
-            <wp:effectExtent l="0" t="0" r="0" b="12700"/>
-            <wp:docPr id="16" name="Picture 16" descr="Macintosh HD:Users:blhuynh:Git:Duke:BME515:bme515_hw3:bme515_hw3_part4_1.png"/>
-            <wp:cNvGraphicFramePr>
-              <a:graphicFrameLocks xmlns:a="http://schemas.openxmlformats.org/drawingml/2006/main" noChangeAspect="1"/>
-            </wp:cNvGraphicFramePr>
-            <a:graphic xmlns:a="http://schemas.openxmlformats.org/drawingml/2006/main">
-              <a:graphicData uri="http://schemas.openxmlformats.org/drawingml/2006/picture">
-                <pic:pic xmlns:pic="http://schemas.openxmlformats.org/drawingml/2006/picture">
-                  <pic:nvPicPr>
-                    <pic:cNvPr id="0" name="Picture 9" descr="Macintosh HD:Users:blhuynh:Git:Duke:BME515:bme515_hw3:bme515_hw3_part4_1.png"/>
-                    <pic:cNvPicPr>
-                      <a:picLocks noChangeAspect="1" noChangeArrowheads="1"/>
-                    </pic:cNvPicPr>
-                  </pic:nvPicPr>
-                  <pic:blipFill>
-                    <a:blip r:embed="rId17">
-                      <a:extLst>
-                        <a:ext uri="{28A0092B-C50C-407E-A947-70E740481C1C}">
-                          <a14:useLocalDpi xmlns:a14="http://schemas.microsoft.com/office/drawing/2010/main" val="0"/>
-                        </a:ext>
-                      </a:extLst>
-                    </a:blip>
-                    <a:srcRect/>
-                    <a:stretch>
-                      <a:fillRect/>
-                    </a:stretch>
-                  </pic:blipFill>
-                  <pic:spPr bwMode="auto">
-                    <a:xfrm>
-                      <a:off x="0" y="0"/>
-                      <a:ext cx="5943600" cy="4457700"/>
-                    </a:xfrm>
-                    <a:prstGeom prst="rect">
-                      <a:avLst/>
-                    </a:prstGeom>
-                    <a:noFill/>
-                    <a:ln>
-                      <a:noFill/>
-                    </a:ln>
-                  </pic:spPr>
-                </pic:pic>
-              </a:graphicData>
-            </a:graphic>
-          </wp:inline>
-        </w:drawing>
-      </w:r>
+      <w:bookmarkStart w:id="0" w:name="_GoBack"/>
+      <w:bookmarkEnd w:id="0"/>
     </w:p>
     <w:p/>
     <w:p/>
@@ -2480,8 +2540,13 @@
       <w:r>
         <w:t xml:space="preserve"> </w:t>
       </w:r>
-      <w:r>
-        <w:t>Hursh, J. (1939). Conduction Velocity and Diameter of Nerve Fibers. 131-139. Retrieved October 28, 2014, from http://ajplegacy.physiology.org/content/ajplegacy/127/1/131.full.pdf</w:t>
+      <w:proofErr w:type="spellStart"/>
+      <w:r>
+        <w:t>Hursh</w:t>
+      </w:r>
+      <w:proofErr w:type="spellEnd"/>
+      <w:r>
+        <w:t>, J. (1939). Conduction Velocity and Diameter of Nerve Fibers. 131-139. Retrieved October 28, 2014, from http://ajplegacy.physiology.org/content/ajplegacy/127/1/131.full.pdf</w:t>
       </w:r>
       <w:r>
         <w:t xml:space="preserve"> </w:t>
@@ -2502,8 +2567,21 @@
       <w:r>
         <w:t xml:space="preserve"> </w:t>
       </w:r>
-      <w:r>
-        <w:t>Cragg, B., &amp; Thomas, P. (1963). The Conduction Velocity of Regenerated Peripheral Nerve Fibers. </w:t>
+      <w:proofErr w:type="spellStart"/>
+      <w:r>
+        <w:t>Cragg</w:t>
+      </w:r>
+      <w:proofErr w:type="spellEnd"/>
+      <w:r>
+        <w:t xml:space="preserve">, B., &amp; Thomas, P. (1963). </w:t>
+      </w:r>
+      <w:proofErr w:type="gramStart"/>
+      <w:r>
+        <w:t>The Conduction Velocity of Regenerated Peripheral Nerve Fibers.</w:t>
+      </w:r>
+      <w:proofErr w:type="gramEnd"/>
+      <w:r>
+        <w:t> </w:t>
       </w:r>
       <w:r>
         <w:rPr>
@@ -2550,8 +2628,29 @@
       <w:r>
         <w:t xml:space="preserve"> </w:t>
       </w:r>
-      <w:r>
-        <w:t>Stypulkowski, P., &amp; Van den Honert, C. (1984). Physiological properties of the electrically stimulated auditory nerve. I. Compound action potential recordings. </w:t>
+      <w:proofErr w:type="spellStart"/>
+      <w:r>
+        <w:t>Stypulkowski</w:t>
+      </w:r>
+      <w:proofErr w:type="spellEnd"/>
+      <w:r>
+        <w:t xml:space="preserve">, P., &amp; Van den </w:t>
+      </w:r>
+      <w:proofErr w:type="spellStart"/>
+      <w:r>
+        <w:t>Honert</w:t>
+      </w:r>
+      <w:proofErr w:type="spellEnd"/>
+      <w:r>
+        <w:t xml:space="preserve">, C. (1984). </w:t>
+      </w:r>
+      <w:proofErr w:type="gramStart"/>
+      <w:r>
+        <w:t>Physiological properties of the electrically stimulated auditory nerve.</w:t>
+      </w:r>
+      <w:proofErr w:type="gramEnd"/>
+      <w:r>
+        <w:t xml:space="preserve"> I. Compound action potential recordings. </w:t>
       </w:r>
       <w:r>
         <w:rPr>

</xml_diff>

<commit_message>
Changed 4c on HW 3 and added Interim Progress Report
</commit_message>
<xml_diff>
--- a/BME515/bme515_hw3/hw3.docx
+++ b/BME515/bme515_hw3/hw3.docx
@@ -571,23 +571,7 @@
         </m:r>
       </m:oMath>
       <w:r>
-        <w:t xml:space="preserve"> and was reco</w:t>
-      </w:r>
-      <w:proofErr w:type="spellStart"/>
-      <w:r>
-        <w:t>rded</w:t>
-      </w:r>
-      <w:proofErr w:type="spellEnd"/>
-      <w:r>
-        <w:t xml:space="preserve"> in NEURON using </w:t>
-      </w:r>
-      <w:proofErr w:type="spellStart"/>
-      <w:r>
-        <w:t>i_membrane</w:t>
-      </w:r>
-      <w:proofErr w:type="spellEnd"/>
-      <w:r>
-        <w:t xml:space="preserve">. </w:t>
+        <w:t xml:space="preserve"> and was recorded in NEURON using i_membrane. </w:t>
       </w:r>
     </w:p>
     <w:p>
@@ -655,14 +639,27 @@
       <w:r>
         <w:t xml:space="preserve">Figure </w:t>
       </w:r>
-      <w:fldSimple w:instr=" SEQ Figure \* ARABIC ">
-        <w:r>
-          <w:rPr>
-            <w:noProof/>
-          </w:rPr>
-          <w:t>1</w:t>
-        </w:r>
-      </w:fldSimple>
+      <w:r>
+        <w:fldChar w:fldCharType="begin"/>
+      </w:r>
+      <w:r>
+        <w:instrText xml:space="preserve"> SEQ Figure \* ARABIC </w:instrText>
+      </w:r>
+      <w:r>
+        <w:fldChar w:fldCharType="separate"/>
+      </w:r>
+      <w:r>
+        <w:rPr>
+          <w:noProof/>
+        </w:rPr>
+        <w:t>1</w:t>
+      </w:r>
+      <w:r>
+        <w:rPr>
+          <w:noProof/>
+        </w:rPr>
+        <w:fldChar w:fldCharType="end"/>
+      </w:r>
       <w:r>
         <w:t>: Transmembrane Current at Node 150 of 151</w:t>
       </w:r>
@@ -731,14 +728,27 @@
       <w:r>
         <w:t xml:space="preserve">Figure </w:t>
       </w:r>
-      <w:fldSimple w:instr=" SEQ Figure \* ARABIC ">
-        <w:r>
-          <w:rPr>
-            <w:noProof/>
-          </w:rPr>
-          <w:t>2</w:t>
-        </w:r>
-      </w:fldSimple>
+      <w:r>
+        <w:fldChar w:fldCharType="begin"/>
+      </w:r>
+      <w:r>
+        <w:instrText xml:space="preserve"> SEQ Figure \* ARABIC </w:instrText>
+      </w:r>
+      <w:r>
+        <w:fldChar w:fldCharType="separate"/>
+      </w:r>
+      <w:r>
+        <w:rPr>
+          <w:noProof/>
+        </w:rPr>
+        <w:t>2</w:t>
+      </w:r>
+      <w:r>
+        <w:rPr>
+          <w:noProof/>
+        </w:rPr>
+        <w:fldChar w:fldCharType="end"/>
+      </w:r>
       <w:r>
         <w:t>: Peak Positive Current as a function of Fiber Diameter</w:t>
       </w:r>
@@ -766,19 +776,9 @@
       <w:r>
         <w:t xml:space="preserve">Using the network connection object in NEURON, the target is set to nil or a </w:t>
       </w:r>
-      <w:proofErr w:type="spellStart"/>
-      <w:r>
-        <w:t>NULLObject</w:t>
-      </w:r>
-      <w:proofErr w:type="spellEnd"/>
-      <w:r>
-        <w:t xml:space="preserve"> that inactivates the </w:t>
-      </w:r>
-      <w:proofErr w:type="spellStart"/>
-      <w:r>
-        <w:t>NetCon</w:t>
-      </w:r>
-      <w:proofErr w:type="spellEnd"/>
+      <w:r>
+        <w:t>NULLObject that inactivates the NetCon</w:t>
+      </w:r>
       <w:r>
         <w:t xml:space="preserve"> object. However, this is useful for recording the spike train from an output cell. </w:t>
       </w:r>
@@ -1230,14 +1230,27 @@
       <w:r>
         <w:t xml:space="preserve">Figure </w:t>
       </w:r>
-      <w:fldSimple w:instr=" SEQ Figure \* ARABIC ">
-        <w:r>
-          <w:rPr>
-            <w:noProof/>
-          </w:rPr>
-          <w:t>3</w:t>
-        </w:r>
-      </w:fldSimple>
+      <w:r>
+        <w:fldChar w:fldCharType="begin"/>
+      </w:r>
+      <w:r>
+        <w:instrText xml:space="preserve"> SEQ Figure \* ARABIC </w:instrText>
+      </w:r>
+      <w:r>
+        <w:fldChar w:fldCharType="separate"/>
+      </w:r>
+      <w:r>
+        <w:rPr>
+          <w:noProof/>
+        </w:rPr>
+        <w:t>3</w:t>
+      </w:r>
+      <w:r>
+        <w:rPr>
+          <w:noProof/>
+        </w:rPr>
+        <w:fldChar w:fldCharType="end"/>
+      </w:r>
       <w:r>
         <w:t>: Conduction Velocity as a function of Fiber Diameter</w:t>
       </w:r>
@@ -1347,14 +1360,27 @@
       <w:r>
         <w:t xml:space="preserve">Figure </w:t>
       </w:r>
-      <w:fldSimple w:instr=" SEQ Figure \* ARABIC ">
-        <w:r>
-          <w:rPr>
-            <w:noProof/>
-          </w:rPr>
-          <w:t>4</w:t>
-        </w:r>
-      </w:fldSimple>
+      <w:r>
+        <w:fldChar w:fldCharType="begin"/>
+      </w:r>
+      <w:r>
+        <w:instrText xml:space="preserve"> SEQ Figure \* ARABIC </w:instrText>
+      </w:r>
+      <w:r>
+        <w:fldChar w:fldCharType="separate"/>
+      </w:r>
+      <w:r>
+        <w:rPr>
+          <w:noProof/>
+        </w:rPr>
+        <w:t>4</w:t>
+      </w:r>
+      <w:r>
+        <w:rPr>
+          <w:noProof/>
+        </w:rPr>
+        <w:fldChar w:fldCharType="end"/>
+      </w:r>
       <w:r>
         <w:t>: Histogram of Axon Diameters</w:t>
       </w:r>
@@ -1407,25 +1433,7 @@
           <w:rPr>
             <w:rFonts w:ascii="Cambria Math" w:hAnsi="Cambria Math"/>
           </w:rPr>
-          <m:t>μ</m:t>
-        </m:r>
-        <m:r>
-          <w:rPr>
-            <w:rFonts w:ascii="Cambria Math" w:hAnsi="Cambria Math"/>
-          </w:rPr>
-          <m:t>=19.</m:t>
-        </m:r>
-        <m:r>
-          <w:rPr>
-            <w:rFonts w:ascii="Cambria Math" w:hAnsi="Cambria Math"/>
-          </w:rPr>
-          <m:t xml:space="preserve">8 </m:t>
-        </m:r>
-        <m:r>
-          <w:rPr>
-            <w:rFonts w:ascii="Cambria Math" w:hAnsi="Cambria Math"/>
-          </w:rPr>
-          <m:t>μm</m:t>
+          <m:t>μ=19.8 μm</m:t>
         </m:r>
       </m:oMath>
       <w:r>
@@ -1436,19 +1444,7 @@
           <w:rPr>
             <w:rFonts w:ascii="Cambria Math" w:hAnsi="Cambria Math"/>
           </w:rPr>
-          <m:t>σ</m:t>
-        </m:r>
-        <m:r>
-          <w:rPr>
-            <w:rFonts w:ascii="Cambria Math" w:hAnsi="Cambria Math"/>
-          </w:rPr>
-          <m:t>=1.75</m:t>
-        </m:r>
-        <m:r>
-          <w:rPr>
-            <w:rFonts w:ascii="Cambria Math" w:hAnsi="Cambria Math"/>
-          </w:rPr>
-          <m:t xml:space="preserve"> μm</m:t>
+          <m:t>σ=1.75 μm</m:t>
         </m:r>
         <m:r>
           <w:rPr>
@@ -2031,23 +2027,7 @@
         </w:numPr>
       </w:pPr>
       <w:r>
-        <w:t xml:space="preserve">ECAPs were recorded for three different </w:t>
-      </w:r>
-      <w:proofErr w:type="spellStart"/>
-      <w:r>
-        <w:t>interelectrode</w:t>
-      </w:r>
-      <w:proofErr w:type="spellEnd"/>
-      <w:r>
-        <w:t xml:space="preserve"> </w:t>
-      </w:r>
-      <w:proofErr w:type="spellStart"/>
-      <w:r>
-        <w:t>spacings</w:t>
-      </w:r>
-      <w:proofErr w:type="spellEnd"/>
-      <w:r>
-        <w:t xml:space="preserve"> </w:t>
+        <w:t xml:space="preserve">ECAPs were recorded for three different interelectrode spacings </w:t>
       </w:r>
       <m:oMath>
         <m:r>
@@ -2061,31 +2041,7 @@
         <w:t xml:space="preserve"> mm. </w:t>
       </w:r>
       <w:r>
-        <w:t xml:space="preserve">The </w:t>
-      </w:r>
-      <w:proofErr w:type="gramStart"/>
-      <w:r>
-        <w:t>net recorded</w:t>
-      </w:r>
-      <w:proofErr w:type="gramEnd"/>
-      <w:r>
-        <w:t xml:space="preserve"> voltages increase for larger </w:t>
-      </w:r>
-      <w:proofErr w:type="spellStart"/>
-      <w:r>
-        <w:t>interelectrode</w:t>
-      </w:r>
-      <w:proofErr w:type="spellEnd"/>
-      <w:r>
-        <w:t xml:space="preserve"> </w:t>
-      </w:r>
-      <w:proofErr w:type="spellStart"/>
-      <w:r>
-        <w:t>spacings</w:t>
-      </w:r>
-      <w:proofErr w:type="spellEnd"/>
-      <w:r>
-        <w:t xml:space="preserve"> since</w:t>
+        <w:t>The net recorded voltages increase for larger interelectrode spacings since</w:t>
       </w:r>
       <w:r>
         <w:t xml:space="preserve"> </w:t>
@@ -2153,35 +2109,14 @@
           <w:numId w:val="1"/>
         </w:numPr>
       </w:pPr>
-      <w:proofErr w:type="spellStart"/>
-      <w:r>
-        <w:t>Stypulkowski</w:t>
-      </w:r>
-      <w:proofErr w:type="spellEnd"/>
-      <w:r>
-        <w:t xml:space="preserve">, van den </w:t>
-      </w:r>
-      <w:proofErr w:type="spellStart"/>
-      <w:r>
-        <w:t>Honert</w:t>
-      </w:r>
-      <w:proofErr w:type="spellEnd"/>
-      <w:r>
-        <w:t xml:space="preserve"> and colleagues at </w:t>
+      <w:r>
+        <w:t xml:space="preserve">Stypulkowski, van den Honert and colleagues at </w:t>
       </w:r>
       <w:r>
         <w:t>Biosciences Research Laboratory used compound action potentials of the auditory nerve to characterize refractory behavior in the auditory brainstem.</w:t>
       </w:r>
       <w:r>
-        <w:t xml:space="preserve"> Cochlear stimulation is dependent on good nerve survival and the wide variation in nerve survival patterns in implant </w:t>
-      </w:r>
-      <w:proofErr w:type="gramStart"/>
-      <w:r>
-        <w:t>candidates</w:t>
-      </w:r>
-      <w:proofErr w:type="gramEnd"/>
-      <w:r>
-        <w:t xml:space="preserve"> </w:t>
+        <w:t xml:space="preserve"> Cochlear stimulation is dependent on good nerve survival and the wide variation in nerve survival patterns in implant candidates </w:t>
       </w:r>
       <w:r>
         <w:t xml:space="preserve">stresses the </w:t>
@@ -2216,13 +2151,8 @@
           <w:numId w:val="1"/>
         </w:numPr>
       </w:pPr>
-      <w:proofErr w:type="spellStart"/>
-      <w:r>
-        <w:t>Electroneurogram</w:t>
-      </w:r>
-      <w:proofErr w:type="spellEnd"/>
-      <w:r>
-        <w:t xml:space="preserve"> (ENG)</w:t>
+      <w:r>
+        <w:t>Electroneurogram (ENG)</w:t>
       </w:r>
     </w:p>
     <w:p>
@@ -2289,14 +2219,27 @@
       <w:r>
         <w:t xml:space="preserve">Figure </w:t>
       </w:r>
-      <w:fldSimple w:instr=" SEQ Figure \* ARABIC ">
-        <w:r>
-          <w:rPr>
-            <w:noProof/>
-          </w:rPr>
-          <w:t>5</w:t>
-        </w:r>
-      </w:fldSimple>
+      <w:r>
+        <w:fldChar w:fldCharType="begin"/>
+      </w:r>
+      <w:r>
+        <w:instrText xml:space="preserve"> SEQ Figure \* ARABIC </w:instrText>
+      </w:r>
+      <w:r>
+        <w:fldChar w:fldCharType="separate"/>
+      </w:r>
+      <w:r>
+        <w:rPr>
+          <w:noProof/>
+        </w:rPr>
+        <w:t>5</w:t>
+      </w:r>
+      <w:r>
+        <w:rPr>
+          <w:noProof/>
+        </w:rPr>
+        <w:fldChar w:fldCharType="end"/>
+      </w:r>
       <w:r>
         <w:t>: Histogram of Firing Frequencies</w:t>
       </w:r>
@@ -2310,20 +2253,7 @@
         </w:numPr>
       </w:pPr>
       <w:r>
-        <w:t xml:space="preserve">The </w:t>
-      </w:r>
-      <w:proofErr w:type="spellStart"/>
-      <w:proofErr w:type="gramStart"/>
-      <w:r>
-        <w:t>electroneurogram</w:t>
-      </w:r>
-      <w:proofErr w:type="spellEnd"/>
-      <w:r>
-        <w:t xml:space="preserve"> coding</w:t>
-      </w:r>
-      <w:proofErr w:type="gramEnd"/>
-      <w:r>
-        <w:t xml:space="preserve"> algorithm was separated into an initialization and execution portion. </w:t>
+        <w:t xml:space="preserve">The electroneurogram coding algorithm was separated into an initialization and execution portion. </w:t>
       </w:r>
       <w:r>
         <w:t xml:space="preserve">In the initialization portion, a uniform distribution of frequencies between </w:t>
@@ -2356,15 +2286,7 @@
         <w:t xml:space="preserve">cted based on the current axon. </w:t>
       </w:r>
       <w:r>
-        <w:t xml:space="preserve">The data with the closest fiber diameter was scaled and </w:t>
-      </w:r>
-      <w:proofErr w:type="spellStart"/>
-      <w:r>
-        <w:t>timeshifted</w:t>
-      </w:r>
-      <w:proofErr w:type="spellEnd"/>
-      <w:r>
-        <w:t xml:space="preserve"> based on the fitted conduction velocity and peak positive current. </w:t>
+        <w:t xml:space="preserve">The data with the closest fiber diameter was scaled and timeshifted based on the fitted conduction velocity and peak positive current. </w:t>
       </w:r>
       <w:r>
         <w:t xml:space="preserve">The action potential portion of </w:t>
@@ -2421,6 +2343,20 @@
           <w:numId w:val="1"/>
         </w:numPr>
       </w:pPr>
+      <w:r>
+        <w:t xml:space="preserve">The primary difference between the two plots is reflective of the differing </w:t>
+      </w:r>
+      <w:r>
+        <w:t>peak positive current</w:t>
+      </w:r>
+      <w:r>
+        <w:t xml:space="preserve"> of the populations. </w:t>
+      </w:r>
+      <w:r>
+        <w:t xml:space="preserve">The conduction velocities would be more or less muddled due to the variation from the uniform sampling of firing frequencies. </w:t>
+      </w:r>
+      <w:bookmarkStart w:id="0" w:name="_GoBack"/>
+      <w:bookmarkEnd w:id="0"/>
     </w:p>
     <w:p>
       <w:r>
@@ -2476,8 +2412,6 @@
           </wp:inline>
         </w:drawing>
       </w:r>
-      <w:bookmarkStart w:id="0" w:name="_GoBack"/>
-      <w:bookmarkEnd w:id="0"/>
     </w:p>
     <w:p/>
     <w:p/>
@@ -2540,13 +2474,8 @@
       <w:r>
         <w:t xml:space="preserve"> </w:t>
       </w:r>
-      <w:proofErr w:type="spellStart"/>
-      <w:r>
-        <w:t>Hursh</w:t>
-      </w:r>
-      <w:proofErr w:type="spellEnd"/>
-      <w:r>
-        <w:t>, J. (1939). Conduction Velocity and Diameter of Nerve Fibers. 131-139. Retrieved October 28, 2014, from http://ajplegacy.physiology.org/content/ajplegacy/127/1/131.full.pdf</w:t>
+      <w:r>
+        <w:t>Hursh, J. (1939). Conduction Velocity and Diameter of Nerve Fibers. 131-139. Retrieved October 28, 2014, from http://ajplegacy.physiology.org/content/ajplegacy/127/1/131.full.pdf</w:t>
       </w:r>
       <w:r>
         <w:t xml:space="preserve"> </w:t>
@@ -2567,21 +2496,8 @@
       <w:r>
         <w:t xml:space="preserve"> </w:t>
       </w:r>
-      <w:proofErr w:type="spellStart"/>
-      <w:r>
-        <w:t>Cragg</w:t>
-      </w:r>
-      <w:proofErr w:type="spellEnd"/>
-      <w:r>
-        <w:t xml:space="preserve">, B., &amp; Thomas, P. (1963). </w:t>
-      </w:r>
-      <w:proofErr w:type="gramStart"/>
-      <w:r>
-        <w:t>The Conduction Velocity of Regenerated Peripheral Nerve Fibers.</w:t>
-      </w:r>
-      <w:proofErr w:type="gramEnd"/>
-      <w:r>
-        <w:t> </w:t>
+      <w:r>
+        <w:t>Cragg, B., &amp; Thomas, P. (1963). The Conduction Velocity of Regenerated Peripheral Nerve Fibers. </w:t>
       </w:r>
       <w:r>
         <w:rPr>
@@ -2628,29 +2544,8 @@
       <w:r>
         <w:t xml:space="preserve"> </w:t>
       </w:r>
-      <w:proofErr w:type="spellStart"/>
-      <w:r>
-        <w:t>Stypulkowski</w:t>
-      </w:r>
-      <w:proofErr w:type="spellEnd"/>
-      <w:r>
-        <w:t xml:space="preserve">, P., &amp; Van den </w:t>
-      </w:r>
-      <w:proofErr w:type="spellStart"/>
-      <w:r>
-        <w:t>Honert</w:t>
-      </w:r>
-      <w:proofErr w:type="spellEnd"/>
-      <w:r>
-        <w:t xml:space="preserve">, C. (1984). </w:t>
-      </w:r>
-      <w:proofErr w:type="gramStart"/>
-      <w:r>
-        <w:t>Physiological properties of the electrically stimulated auditory nerve.</w:t>
-      </w:r>
-      <w:proofErr w:type="gramEnd"/>
-      <w:r>
-        <w:t xml:space="preserve"> I. Compound action potential recordings. </w:t>
+      <w:r>
+        <w:t>Stypulkowski, P., &amp; Van den Honert, C. (1984). Physiological properties of the electrically stimulated auditory nerve. I. Compound action potential recordings. </w:t>
       </w:r>
       <w:r>
         <w:rPr>
@@ -2930,6 +2825,7 @@
   <w:style w:type="character" w:default="1" w:styleId="DefaultParagraphFont">
     <w:name w:val="Default Paragraph Font"/>
     <w:uiPriority w:val="1"/>
+    <w:semiHidden/>
     <w:unhideWhenUsed/>
   </w:style>
   <w:style w:type="table" w:default="1" w:styleId="TableNormal">
@@ -3241,6 +3137,7 @@
   <w:style w:type="character" w:default="1" w:styleId="DefaultParagraphFont">
     <w:name w:val="Default Paragraph Font"/>
     <w:uiPriority w:val="1"/>
+    <w:semiHidden/>
     <w:unhideWhenUsed/>
   </w:style>
   <w:style w:type="table" w:default="1" w:styleId="TableNormal">

</xml_diff>